<commit_message>
Git mini project - Finished
</commit_message>
<xml_diff>
--- a/C# Web Basics/Exams/Git - Problem Description_Problem_Description.docx
+++ b/C# Web Basics/Exams/Git - Problem Description_Problem_Description.docx
@@ -1,6 +1,6 @@
 
 <file path=word/document.xml><?xml version="1.0" encoding="utf-8"?>
-<w:document xmlns:wpc="http://schemas.microsoft.com/office/word/2010/wordprocessingCanvas" xmlns:cx="http://schemas.microsoft.com/office/drawing/2014/chartex" xmlns:cx1="http://schemas.microsoft.com/office/drawing/2015/9/8/chartex" xmlns:mc="http://schemas.openxmlformats.org/markup-compatibility/2006" xmlns:o="urn:schemas-microsoft-com:office:office" xmlns:r="http://schemas.openxmlformats.org/officeDocument/2006/relationships" xmlns:m="http://schemas.openxmlformats.org/officeDocument/2006/math" xmlns:v="urn:schemas-microsoft-com:vml" xmlns:wp14="http://schemas.microsoft.com/office/word/2010/wordprocessingDrawing" xmlns:wp="http://schemas.openxmlformats.org/drawingml/2006/wordprocessingDrawing" xmlns:w10="urn:schemas-microsoft-com:office:word" xmlns:w="http://schemas.openxmlformats.org/wordprocessingml/2006/main" xmlns:w14="http://schemas.microsoft.com/office/word/2010/wordml" xmlns:w15="http://schemas.microsoft.com/office/word/2012/wordml" xmlns:w16se="http://schemas.microsoft.com/office/word/2015/wordml/symex" xmlns:wpg="http://schemas.microsoft.com/office/word/2010/wordprocessingGroup" xmlns:wpi="http://schemas.microsoft.com/office/word/2010/wordprocessingInk" xmlns:wne="http://schemas.microsoft.com/office/word/2006/wordml" xmlns:wps="http://schemas.microsoft.com/office/word/2010/wordprocessingShape" mc:Ignorable="w14 w15 w16se wp14">
+<w:document xmlns:wpc="http://schemas.microsoft.com/office/word/2010/wordprocessingCanvas" xmlns:cx="http://schemas.microsoft.com/office/drawing/2014/chartex" xmlns:cx1="http://schemas.microsoft.com/office/drawing/2015/9/8/chartex" xmlns:cx2="http://schemas.microsoft.com/office/drawing/2015/10/21/chartex" xmlns:cx3="http://schemas.microsoft.com/office/drawing/2016/5/9/chartex" xmlns:cx4="http://schemas.microsoft.com/office/drawing/2016/5/10/chartex" xmlns:cx5="http://schemas.microsoft.com/office/drawing/2016/5/11/chartex" xmlns:cx6="http://schemas.microsoft.com/office/drawing/2016/5/12/chartex" xmlns:cx7="http://schemas.microsoft.com/office/drawing/2016/5/13/chartex" xmlns:cx8="http://schemas.microsoft.com/office/drawing/2016/5/14/chartex" xmlns:mc="http://schemas.openxmlformats.org/markup-compatibility/2006" xmlns:aink="http://schemas.microsoft.com/office/drawing/2016/ink" xmlns:am3d="http://schemas.microsoft.com/office/drawing/2017/model3d" xmlns:o="urn:schemas-microsoft-com:office:office" xmlns:r="http://schemas.openxmlformats.org/officeDocument/2006/relationships" xmlns:m="http://schemas.openxmlformats.org/officeDocument/2006/math" xmlns:v="urn:schemas-microsoft-com:vml" xmlns:wp14="http://schemas.microsoft.com/office/word/2010/wordprocessingDrawing" xmlns:wp="http://schemas.openxmlformats.org/drawingml/2006/wordprocessingDrawing" xmlns:w10="urn:schemas-microsoft-com:office:word" xmlns:w="http://schemas.openxmlformats.org/wordprocessingml/2006/main" xmlns:w14="http://schemas.microsoft.com/office/word/2010/wordml" xmlns:w15="http://schemas.microsoft.com/office/word/2012/wordml" xmlns:w16cex="http://schemas.microsoft.com/office/word/2018/wordml/cex" xmlns:w16cid="http://schemas.microsoft.com/office/word/2016/wordml/cid" xmlns:w16="http://schemas.microsoft.com/office/word/2018/wordml" xmlns:w16sdtdh="http://schemas.microsoft.com/office/word/2020/wordml/sdtdatahash" xmlns:w16se="http://schemas.microsoft.com/office/word/2015/wordml/symex" xmlns:wpg="http://schemas.microsoft.com/office/word/2010/wordprocessingGroup" xmlns:wpi="http://schemas.microsoft.com/office/word/2010/wordprocessingInk" xmlns:wne="http://schemas.microsoft.com/office/word/2006/wordml" xmlns:wps="http://schemas.microsoft.com/office/word/2010/wordprocessingShape" mc:Ignorable="w14 w15 w16se w16cid w16 w16cex w16sdtdh wp14">
   <w:body>
     <w:p>
       <w:pPr>
@@ -124,11 +124,13 @@
       <w:pPr>
         <w:rPr>
           <w:noProof/>
+          <w:highlight w:val="yellow"/>
         </w:rPr>
       </w:pPr>
       <w:r>
         <w:rPr>
           <w:noProof/>
+          <w:highlight w:val="yellow"/>
         </w:rPr>
         <w:t xml:space="preserve">Exam problems for the </w:t>
       </w:r>
@@ -137,6 +139,7 @@
           <w:rPr>
             <w:rStyle w:val="Hyperlink"/>
             <w:noProof/>
+            <w:highlight w:val="yellow"/>
           </w:rPr>
           <w:t>C# Web Basics course @ SoftUni</w:t>
         </w:r>
@@ -144,6 +147,7 @@
       <w:r>
         <w:rPr>
           <w:noProof/>
+          <w:highlight w:val="yellow"/>
         </w:rPr>
         <w:t xml:space="preserve">. Submit your solutions in the </w:t>
       </w:r>
@@ -151,98 +155,83 @@
         <w:rPr>
           <w:b/>
           <w:noProof/>
+          <w:highlight w:val="yellow"/>
         </w:rPr>
         <w:t>SoftUni judge</w:t>
       </w:r>
       <w:r>
         <w:rPr>
           <w:noProof/>
-        </w:rPr>
-        <w:t xml:space="preserve"> system </w:t>
-      </w:r>
-      <w:r>
-        <w:rPr>
+          <w:highlight w:val="yellow"/>
+        </w:rPr>
+        <w:t xml:space="preserve"> system (delete all "</w:t>
+      </w:r>
+      <w:r>
+        <w:rPr>
+          <w:b/>
           <w:noProof/>
-        </w:rPr>
-        <w:t>(</w:t>
+          <w:highlight w:val="yellow"/>
+        </w:rPr>
+        <w:t>bin</w:t>
       </w:r>
       <w:r>
         <w:rPr>
           <w:noProof/>
-        </w:rPr>
-        <w:t>delete all "</w:t>
+          <w:highlight w:val="yellow"/>
+        </w:rPr>
+        <w:t>"/"</w:t>
       </w:r>
       <w:r>
         <w:rPr>
           <w:b/>
           <w:noProof/>
-        </w:rPr>
-        <w:t>bin</w:t>
+          <w:highlight w:val="yellow"/>
+        </w:rPr>
+        <w:t>obj</w:t>
       </w:r>
       <w:r>
         <w:rPr>
           <w:noProof/>
-        </w:rPr>
-        <w:t>"/"</w:t>
-      </w:r>
-      <w:r>
-        <w:rPr>
-          <w:b/>
-          <w:noProof/>
-        </w:rPr>
-        <w:t>obj</w:t>
-      </w:r>
-      <w:r>
-        <w:rPr>
-          <w:noProof/>
-        </w:rPr>
-        <w:t>" folders</w:t>
-      </w:r>
-      <w:r>
-        <w:rPr>
-          <w:noProof/>
-        </w:rPr>
-        <w:t>)</w:t>
-      </w:r>
-      <w:r>
-        <w:rPr>
-          <w:noProof/>
-        </w:rPr>
-        <w:t>.</w:t>
+          <w:highlight w:val="yellow"/>
+        </w:rPr>
+        <w:t>" folders).</w:t>
       </w:r>
     </w:p>
     <w:p>
       <w:pPr>
         <w:rPr>
           <w:noProof/>
+          <w:highlight w:val="yellow"/>
         </w:rPr>
       </w:pPr>
       <w:r>
         <w:rPr>
           <w:b/>
           <w:noProof/>
+          <w:highlight w:val="yellow"/>
         </w:rPr>
         <w:t>Git</w:t>
       </w:r>
       <w:r>
         <w:rPr>
           <w:noProof/>
-        </w:rPr>
-        <w:t> is a free and open source distributed version control system designed to handle everything from small to very large projects with speed and efficiency</w:t>
-      </w:r>
-      <w:r>
-        <w:rPr>
-          <w:noProof/>
-        </w:rPr>
-        <w:t>.</w:t>
+          <w:highlight w:val="yellow"/>
+        </w:rPr>
+        <w:t> is a free and open source distributed version control system designed to handle everything from small to very large projects with speed and efficiency.</w:t>
       </w:r>
     </w:p>
     <w:p>
       <w:pPr>
         <w:pStyle w:val="Heading2"/>
         <w:jc w:val="both"/>
-      </w:pPr>
-      <w:r>
+        <w:rPr>
+          <w:highlight w:val="yellow"/>
+        </w:rPr>
+      </w:pPr>
+      <w:r>
+        <w:rPr>
+          <w:highlight w:val="yellow"/>
+        </w:rPr>
         <w:t>Technological Requirements</w:t>
       </w:r>
     </w:p>
@@ -257,12 +246,14 @@
         <w:rPr>
           <w:noProof/>
           <w:sz w:val="24"/>
+          <w:highlight w:val="yellow"/>
         </w:rPr>
       </w:pPr>
       <w:r>
         <w:rPr>
           <w:noProof/>
           <w:sz w:val="24"/>
+          <w:highlight w:val="yellow"/>
         </w:rPr>
         <w:t xml:space="preserve">Use the </w:t>
       </w:r>
@@ -271,6 +262,7 @@
           <w:b/>
           <w:noProof/>
           <w:sz w:val="24"/>
+          <w:highlight w:val="yellow"/>
         </w:rPr>
         <w:t>SUS</w:t>
       </w:r>
@@ -285,11 +277,13 @@
         <w:jc w:val="both"/>
         <w:rPr>
           <w:sz w:val="24"/>
+          <w:highlight w:val="yellow"/>
         </w:rPr>
       </w:pPr>
       <w:r>
         <w:rPr>
           <w:sz w:val="24"/>
+          <w:highlight w:val="yellow"/>
         </w:rPr>
         <w:t xml:space="preserve">Use </w:t>
       </w:r>
@@ -297,6 +291,7 @@
         <w:rPr>
           <w:b/>
           <w:sz w:val="24"/>
+          <w:highlight w:val="yellow"/>
         </w:rPr>
         <w:t>Entity Framework Core</w:t>
       </w:r>
@@ -304,6 +299,7 @@
         <w:rPr>
           <w:b/>
           <w:sz w:val="24"/>
+          <w:highlight w:val="yellow"/>
           <w:lang w:val="bg-BG"/>
         </w:rPr>
         <w:t xml:space="preserve"> – 3.1</w:t>
@@ -312,26 +308,40 @@
     <w:p>
       <w:pPr>
         <w:jc w:val="both"/>
-      </w:pPr>
-      <w:r>
+        <w:rPr>
+          <w:highlight w:val="yellow"/>
+        </w:rPr>
+      </w:pPr>
+      <w:r>
+        <w:rPr>
+          <w:highlight w:val="yellow"/>
+        </w:rPr>
         <w:t xml:space="preserve">The Technological Requirements are </w:t>
       </w:r>
       <w:r>
         <w:rPr>
           <w:b/>
+          <w:highlight w:val="yellow"/>
         </w:rPr>
         <w:t>ABSOLUTE</w:t>
       </w:r>
       <w:r>
+        <w:rPr>
+          <w:highlight w:val="yellow"/>
+        </w:rPr>
         <w:t xml:space="preserve">. If you do not follow them, you will </w:t>
       </w:r>
       <w:r>
         <w:rPr>
           <w:b/>
+          <w:highlight w:val="yellow"/>
         </w:rPr>
         <w:t>NOT</w:t>
       </w:r>
       <w:r>
+        <w:rPr>
+          <w:highlight w:val="yellow"/>
+        </w:rPr>
         <w:t xml:space="preserve"> be scored for other Requirements. </w:t>
       </w:r>
     </w:p>
@@ -340,24 +350,35 @@
         <w:jc w:val="both"/>
       </w:pPr>
       <w:r>
+        <w:rPr>
+          <w:highlight w:val="yellow"/>
+        </w:rPr>
         <w:t xml:space="preserve">Now that you know the </w:t>
       </w:r>
       <w:r>
         <w:rPr>
           <w:b/>
+          <w:highlight w:val="yellow"/>
         </w:rPr>
         <w:t>Technological Requirements</w:t>
       </w:r>
       <w:r>
+        <w:rPr>
+          <w:highlight w:val="yellow"/>
+        </w:rPr>
         <w:t xml:space="preserve">, let us see what the </w:t>
       </w:r>
       <w:r>
         <w:rPr>
           <w:b/>
+          <w:highlight w:val="yellow"/>
         </w:rPr>
         <w:t>Functional Requirements</w:t>
       </w:r>
       <w:r>
+        <w:rPr>
+          <w:highlight w:val="yellow"/>
+        </w:rPr>
         <w:t xml:space="preserve"> are.</w:t>
       </w:r>
     </w:p>
@@ -479,27 +500,36 @@
         <w:rPr>
           <w:rFonts w:cstheme="minorHAnsi"/>
           <w:b/>
+          <w:highlight w:val="yellow"/>
         </w:rPr>
       </w:pPr>
       <w:bookmarkStart w:id="0" w:name="OLE_LINK1"/>
       <w:bookmarkStart w:id="1" w:name="OLE_LINK2"/>
       <w:bookmarkStart w:id="2" w:name="OLE_LINK3"/>
       <w:r>
+        <w:rPr>
+          <w:highlight w:val="yellow"/>
+        </w:rPr>
         <w:t xml:space="preserve">Has an </w:t>
       </w:r>
       <w:r>
         <w:rPr>
           <w:rStyle w:val="CodeChar"/>
+          <w:highlight w:val="yellow"/>
         </w:rPr>
         <w:t>Id</w:t>
       </w:r>
       <w:r>
+        <w:rPr>
+          <w:highlight w:val="yellow"/>
+        </w:rPr>
         <w:t xml:space="preserve"> – a </w:t>
       </w:r>
       <w:r>
         <w:rPr>
           <w:b/>
           <w:bCs/>
+          <w:highlight w:val="yellow"/>
         </w:rPr>
         <w:t>string</w:t>
       </w:r>
@@ -507,9 +537,20 @@
         <w:rPr>
           <w:rFonts w:cstheme="minorHAnsi"/>
           <w:b/>
-        </w:rPr>
-        <w:t>, Primary Key</w:t>
-      </w:r>
+          <w:highlight w:val="yellow"/>
+        </w:rPr>
+        <w:t xml:space="preserve">, Primary </w:t>
+      </w:r>
+      <w:proofErr w:type="gramStart"/>
+      <w:r>
+        <w:rPr>
+          <w:rFonts w:cstheme="minorHAnsi"/>
+          <w:b/>
+          <w:highlight w:val="yellow"/>
+        </w:rPr>
+        <w:t>Key</w:t>
+      </w:r>
+      <w:proofErr w:type="gramEnd"/>
     </w:p>
     <w:p>
       <w:pPr>
@@ -524,28 +565,28 @@
           <w:rFonts w:asciiTheme="minorHAnsi" w:hAnsiTheme="minorHAnsi"/>
           <w:b w:val="0"/>
           <w:noProof w:val="0"/>
-        </w:rPr>
-      </w:pPr>
-      <w:r>
+          <w:highlight w:val="yellow"/>
+        </w:rPr>
+      </w:pPr>
+      <w:r>
+        <w:rPr>
+          <w:highlight w:val="yellow"/>
+        </w:rPr>
         <w:t xml:space="preserve">Has a </w:t>
       </w:r>
       <w:r>
         <w:rPr>
           <w:rStyle w:val="CodeChar"/>
-        </w:rPr>
-        <w:t>Username</w:t>
-      </w:r>
-      <w:r>
-        <w:rPr>
-          <w:rStyle w:val="CodeChar"/>
-        </w:rPr>
-        <w:t xml:space="preserve"> </w:t>
+          <w:highlight w:val="yellow"/>
+        </w:rPr>
+        <w:t xml:space="preserve">Username </w:t>
       </w:r>
       <w:r>
         <w:rPr>
           <w:rStyle w:val="CodeChar"/>
           <w:rFonts w:asciiTheme="minorHAnsi" w:hAnsiTheme="minorHAnsi" w:cstheme="minorHAnsi"/>
           <w:b w:val="0"/>
+          <w:highlight w:val="yellow"/>
         </w:rPr>
         <w:t xml:space="preserve">– a </w:t>
       </w:r>
@@ -553,6 +594,7 @@
         <w:rPr>
           <w:rStyle w:val="CodeChar"/>
           <w:rFonts w:asciiTheme="minorHAnsi" w:hAnsiTheme="minorHAnsi" w:cstheme="minorHAnsi"/>
+          <w:highlight w:val="yellow"/>
         </w:rPr>
         <w:t>string</w:t>
       </w:r>
@@ -560,47 +602,67 @@
         <w:rPr>
           <w:rStyle w:val="CodeChar"/>
           <w:rFonts w:asciiTheme="minorHAnsi" w:hAnsiTheme="minorHAnsi" w:cstheme="minorHAnsi"/>
+          <w:highlight w:val="yellow"/>
           <w:lang w:val="bg-BG"/>
         </w:rPr>
         <w:t xml:space="preserve"> </w:t>
       </w:r>
       <w:r>
+        <w:rPr>
+          <w:highlight w:val="yellow"/>
+        </w:rPr>
         <w:t xml:space="preserve">with </w:t>
       </w:r>
       <w:r>
         <w:rPr>
           <w:b/>
+          <w:highlight w:val="yellow"/>
         </w:rPr>
         <w:t>min length</w:t>
       </w:r>
       <w:r>
+        <w:rPr>
+          <w:highlight w:val="yellow"/>
+        </w:rPr>
         <w:t xml:space="preserve"> </w:t>
       </w:r>
       <w:r>
         <w:rPr>
           <w:b/>
+          <w:highlight w:val="yellow"/>
         </w:rPr>
         <w:t xml:space="preserve">5 </w:t>
       </w:r>
       <w:r>
+        <w:rPr>
+          <w:highlight w:val="yellow"/>
+        </w:rPr>
         <w:t xml:space="preserve">and </w:t>
       </w:r>
       <w:r>
         <w:rPr>
           <w:b/>
+          <w:highlight w:val="yellow"/>
         </w:rPr>
         <w:t>max length 20</w:t>
       </w:r>
       <w:r>
+        <w:rPr>
+          <w:highlight w:val="yellow"/>
+        </w:rPr>
         <w:t xml:space="preserve"> (</w:t>
       </w:r>
       <w:r>
         <w:rPr>
           <w:rStyle w:val="Strong"/>
+          <w:highlight w:val="yellow"/>
         </w:rPr>
         <w:t>required</w:t>
       </w:r>
       <w:r>
+        <w:rPr>
+          <w:highlight w:val="yellow"/>
+        </w:rPr>
         <w:t>)</w:t>
       </w:r>
     </w:p>
@@ -614,63 +676,56 @@
         <w:jc w:val="both"/>
         <w:rPr>
           <w:b/>
-        </w:rPr>
-      </w:pPr>
-      <w:r>
+          <w:highlight w:val="yellow"/>
+        </w:rPr>
+      </w:pPr>
+      <w:r>
+        <w:rPr>
+          <w:highlight w:val="yellow"/>
+        </w:rPr>
         <w:t xml:space="preserve">Has an </w:t>
       </w:r>
       <w:r>
         <w:rPr>
           <w:rStyle w:val="CodeChar"/>
-        </w:rPr>
-        <w:t>Email</w:t>
-      </w:r>
-      <w:r>
-        <w:rPr>
-          <w:rStyle w:val="CodeChar"/>
-        </w:rPr>
-        <w:t xml:space="preserve"> -</w:t>
+          <w:highlight w:val="yellow"/>
+        </w:rPr>
+        <w:t>Email -</w:t>
       </w:r>
       <w:r>
         <w:rPr>
           <w:rStyle w:val="CodeChar"/>
           <w:rFonts w:asciiTheme="minorHAnsi" w:hAnsiTheme="minorHAnsi" w:cstheme="minorHAnsi"/>
           <w:b w:val="0"/>
-        </w:rPr>
-        <w:t xml:space="preserve"> </w:t>
+          <w:highlight w:val="yellow"/>
+        </w:rPr>
+        <w:t xml:space="preserve"> a </w:t>
       </w:r>
       <w:r>
         <w:rPr>
           <w:rStyle w:val="CodeChar"/>
           <w:rFonts w:asciiTheme="minorHAnsi" w:hAnsiTheme="minorHAnsi" w:cstheme="minorHAnsi"/>
-          <w:b w:val="0"/>
-        </w:rPr>
-        <w:t xml:space="preserve">a </w:t>
-      </w:r>
-      <w:r>
-        <w:rPr>
-          <w:rStyle w:val="CodeChar"/>
-          <w:rFonts w:asciiTheme="minorHAnsi" w:hAnsiTheme="minorHAnsi" w:cstheme="minorHAnsi"/>
-        </w:rPr>
-        <w:t>string</w:t>
-      </w:r>
-      <w:r>
-        <w:rPr>
-          <w:rStyle w:val="CodeChar"/>
-          <w:rFonts w:asciiTheme="minorHAnsi" w:hAnsiTheme="minorHAnsi" w:cstheme="minorHAnsi"/>
-        </w:rPr>
-        <w:t xml:space="preserve"> </w:t>
-      </w:r>
-      <w:r>
+          <w:highlight w:val="yellow"/>
+        </w:rPr>
+        <w:t xml:space="preserve">string </w:t>
+      </w:r>
+      <w:r>
+        <w:rPr>
+          <w:highlight w:val="yellow"/>
+        </w:rPr>
         <w:t>(</w:t>
       </w:r>
       <w:r>
         <w:rPr>
           <w:b/>
+          <w:highlight w:val="yellow"/>
         </w:rPr>
         <w:t>required</w:t>
       </w:r>
       <w:r>
+        <w:rPr>
+          <w:highlight w:val="yellow"/>
+        </w:rPr>
         <w:t>)</w:t>
       </w:r>
     </w:p>
@@ -682,26 +737,28 @@
           <w:numId w:val="46"/>
         </w:numPr>
         <w:jc w:val="both"/>
-      </w:pPr>
-      <w:r>
+        <w:rPr>
+          <w:highlight w:val="yellow"/>
+        </w:rPr>
+      </w:pPr>
+      <w:r>
+        <w:rPr>
+          <w:highlight w:val="yellow"/>
+        </w:rPr>
         <w:t xml:space="preserve">Has a </w:t>
       </w:r>
       <w:r>
         <w:rPr>
           <w:rStyle w:val="CodeChar"/>
-        </w:rPr>
-        <w:t>Password</w:t>
-      </w:r>
-      <w:r>
-        <w:rPr>
-          <w:rStyle w:val="CodeChar"/>
-        </w:rPr>
-        <w:t xml:space="preserve"> –</w:t>
+          <w:highlight w:val="yellow"/>
+        </w:rPr>
+        <w:t>Password –</w:t>
       </w:r>
       <w:r>
         <w:rPr>
           <w:rStyle w:val="CodeChar"/>
           <w:rFonts w:asciiTheme="minorHAnsi" w:hAnsiTheme="minorHAnsi" w:cstheme="minorHAnsi"/>
+          <w:highlight w:val="yellow"/>
         </w:rPr>
         <w:t xml:space="preserve"> </w:t>
       </w:r>
@@ -710,6 +767,7 @@
           <w:rStyle w:val="CodeChar"/>
           <w:rFonts w:asciiTheme="minorHAnsi" w:hAnsiTheme="minorHAnsi" w:cstheme="minorHAnsi"/>
           <w:b w:val="0"/>
+          <w:highlight w:val="yellow"/>
         </w:rPr>
         <w:t xml:space="preserve">a </w:t>
       </w:r>
@@ -717,70 +775,77 @@
         <w:rPr>
           <w:rStyle w:val="CodeChar"/>
           <w:rFonts w:asciiTheme="minorHAnsi" w:hAnsiTheme="minorHAnsi" w:cstheme="minorHAnsi"/>
-        </w:rPr>
-        <w:t>string</w:t>
+          <w:highlight w:val="yellow"/>
+        </w:rPr>
+        <w:t xml:space="preserve">string </w:t>
+      </w:r>
+      <w:r>
+        <w:rPr>
+          <w:highlight w:val="yellow"/>
+        </w:rPr>
+        <w:t xml:space="preserve">with </w:t>
+      </w:r>
+      <w:r>
+        <w:rPr>
+          <w:b/>
+          <w:highlight w:val="yellow"/>
+        </w:rPr>
+        <w:t>min length</w:t>
+      </w:r>
+      <w:r>
+        <w:rPr>
+          <w:highlight w:val="yellow"/>
+        </w:rPr>
+        <w:t xml:space="preserve"> </w:t>
+      </w:r>
+      <w:r>
+        <w:rPr>
+          <w:b/>
+          <w:highlight w:val="yellow"/>
+        </w:rPr>
+        <w:t xml:space="preserve">6 </w:t>
+      </w:r>
+      <w:r>
+        <w:rPr>
+          <w:highlight w:val="yellow"/>
+        </w:rPr>
+        <w:t xml:space="preserve">and </w:t>
+      </w:r>
+      <w:r>
+        <w:rPr>
+          <w:b/>
+          <w:highlight w:val="yellow"/>
+        </w:rPr>
+        <w:t xml:space="preserve">max length </w:t>
+      </w:r>
+      <w:proofErr w:type="gramStart"/>
+      <w:r>
+        <w:rPr>
+          <w:b/>
+          <w:highlight w:val="yellow"/>
+        </w:rPr>
+        <w:t>20</w:t>
+      </w:r>
+      <w:r>
+        <w:rPr>
+          <w:highlight w:val="yellow"/>
+        </w:rPr>
+        <w:t xml:space="preserve"> </w:t>
       </w:r>
       <w:r>
         <w:rPr>
           <w:rStyle w:val="CodeChar"/>
           <w:rFonts w:asciiTheme="minorHAnsi" w:hAnsiTheme="minorHAnsi" w:cstheme="minorHAnsi"/>
-        </w:rPr>
-        <w:t xml:space="preserve"> </w:t>
-      </w:r>
-      <w:r>
-        <w:t xml:space="preserve">with </w:t>
-      </w:r>
-      <w:r>
-        <w:rPr>
-          <w:b/>
-        </w:rPr>
-        <w:t>min length</w:t>
-      </w:r>
-      <w:r>
-        <w:t xml:space="preserve"> </w:t>
-      </w:r>
-      <w:r>
-        <w:rPr>
-          <w:b/>
-        </w:rPr>
-        <w:t>6</w:t>
-      </w:r>
-      <w:r>
-        <w:rPr>
-          <w:b/>
-        </w:rPr>
-        <w:t xml:space="preserve"> </w:t>
-      </w:r>
-      <w:r>
-        <w:t xml:space="preserve">and </w:t>
-      </w:r>
-      <w:r>
-        <w:rPr>
-          <w:b/>
-        </w:rPr>
-        <w:t>max length 20</w:t>
-      </w:r>
-      <w:r>
-        <w:t xml:space="preserve"> </w:t>
-      </w:r>
+          <w:highlight w:val="yellow"/>
+        </w:rPr>
+        <w:t xml:space="preserve"> -</w:t>
+      </w:r>
+      <w:proofErr w:type="gramEnd"/>
       <w:r>
         <w:rPr>
           <w:rStyle w:val="CodeChar"/>
           <w:rFonts w:asciiTheme="minorHAnsi" w:hAnsiTheme="minorHAnsi" w:cstheme="minorHAnsi"/>
-        </w:rPr>
-        <w:t xml:space="preserve"> </w:t>
-      </w:r>
-      <w:r>
-        <w:rPr>
-          <w:rStyle w:val="CodeChar"/>
-          <w:rFonts w:asciiTheme="minorHAnsi" w:hAnsiTheme="minorHAnsi" w:cstheme="minorHAnsi"/>
-        </w:rPr>
-        <w:t>-</w:t>
-      </w:r>
-      <w:r>
-        <w:rPr>
-          <w:rStyle w:val="CodeChar"/>
-          <w:rFonts w:asciiTheme="minorHAnsi" w:hAnsiTheme="minorHAnsi" w:cstheme="minorHAnsi"/>
+          <w:highlight w:val="yellow"/>
         </w:rPr>
         <w:t xml:space="preserve"> hashed </w:t>
       </w:r>
@@ -790,19 +855,27 @@
           <w:rFonts w:asciiTheme="minorHAnsi" w:hAnsiTheme="minorHAnsi"/>
           <w:b w:val="0"/>
           <w:noProof w:val="0"/>
+          <w:highlight w:val="yellow"/>
         </w:rPr>
         <w:t xml:space="preserve">in the database </w:t>
       </w:r>
       <w:r>
+        <w:rPr>
+          <w:highlight w:val="yellow"/>
+        </w:rPr>
         <w:t>(</w:t>
       </w:r>
       <w:r>
         <w:rPr>
           <w:rStyle w:val="Strong"/>
+          <w:highlight w:val="yellow"/>
         </w:rPr>
         <w:t>required</w:t>
       </w:r>
       <w:r>
+        <w:rPr>
+          <w:highlight w:val="yellow"/>
+        </w:rPr>
         <w:t>)</w:t>
       </w:r>
     </w:p>
@@ -814,28 +887,50 @@
           <w:numId w:val="46"/>
         </w:numPr>
         <w:jc w:val="both"/>
-      </w:pPr>
-      <w:r>
+        <w:rPr>
+          <w:highlight w:val="yellow"/>
+        </w:rPr>
+      </w:pPr>
+      <w:r>
+        <w:rPr>
+          <w:highlight w:val="yellow"/>
+        </w:rPr>
         <w:t xml:space="preserve">Has </w:t>
       </w:r>
       <w:r>
         <w:rPr>
           <w:b/>
+          <w:highlight w:val="yellow"/>
         </w:rPr>
         <w:t>Repositories</w:t>
       </w:r>
       <w:r>
+        <w:rPr>
+          <w:highlight w:val="yellow"/>
+        </w:rPr>
         <w:t xml:space="preserve"> collection – a </w:t>
       </w:r>
       <w:r>
         <w:rPr>
           <w:b/>
+          <w:highlight w:val="yellow"/>
         </w:rPr>
         <w:t>Repository</w:t>
       </w:r>
       <w:r>
-        <w:t xml:space="preserve"> type</w:t>
-      </w:r>
+        <w:rPr>
+          <w:highlight w:val="yellow"/>
+        </w:rPr>
+        <w:t xml:space="preserve"> </w:t>
+      </w:r>
+      <w:proofErr w:type="gramStart"/>
+      <w:r>
+        <w:rPr>
+          <w:highlight w:val="yellow"/>
+        </w:rPr>
+        <w:t>type</w:t>
+      </w:r>
+      <w:proofErr w:type="gramEnd"/>
     </w:p>
     <w:p>
       <w:pPr>
@@ -845,31 +940,53 @@
           <w:numId w:val="46"/>
         </w:numPr>
         <w:jc w:val="both"/>
-      </w:pPr>
-      <w:r>
+        <w:rPr>
+          <w:highlight w:val="yellow"/>
+        </w:rPr>
+      </w:pPr>
+      <w:r>
+        <w:rPr>
+          <w:highlight w:val="yellow"/>
+        </w:rPr>
         <w:t xml:space="preserve">Has </w:t>
       </w:r>
       <w:r>
         <w:rPr>
           <w:b/>
+          <w:highlight w:val="yellow"/>
         </w:rPr>
         <w:t>Commits</w:t>
       </w:r>
       <w:r>
+        <w:rPr>
+          <w:highlight w:val="yellow"/>
+        </w:rPr>
         <w:t xml:space="preserve"> collection – a </w:t>
       </w:r>
       <w:r>
         <w:rPr>
           <w:b/>
+          <w:highlight w:val="yellow"/>
         </w:rPr>
         <w:t>Commit</w:t>
       </w:r>
       <w:r>
-        <w:t xml:space="preserve"> type</w:t>
+        <w:rPr>
+          <w:highlight w:val="yellow"/>
+        </w:rPr>
+        <w:t xml:space="preserve"> </w:t>
+      </w:r>
+      <w:proofErr w:type="gramStart"/>
+      <w:r>
+        <w:rPr>
+          <w:highlight w:val="yellow"/>
+        </w:rPr>
+        <w:t>type</w:t>
       </w:r>
       <w:bookmarkEnd w:id="0"/>
       <w:bookmarkEnd w:id="1"/>
       <w:bookmarkEnd w:id="2"/>
+      <w:proofErr w:type="gramEnd"/>
     </w:p>
     <w:p>
       <w:pPr>
@@ -897,12 +1014,14 @@
         <w:rPr>
           <w:rFonts w:cstheme="minorHAnsi"/>
           <w:b/>
+          <w:highlight w:val="yellow"/>
         </w:rPr>
       </w:pPr>
       <w:bookmarkStart w:id="3" w:name="OLE_LINK4"/>
       <w:bookmarkStart w:id="4" w:name="OLE_LINK5"/>
       <w:r>
         <w:rPr>
+          <w:highlight w:val="yellow"/>
           <w:lang w:val="sq-AL"/>
         </w:rPr>
         <w:t xml:space="preserve">Has an </w:t>
@@ -910,40 +1029,31 @@
       <w:r>
         <w:rPr>
           <w:rStyle w:val="CodeChar"/>
+          <w:highlight w:val="yellow"/>
           <w:lang w:val="sq-AL"/>
         </w:rPr>
         <w:t>Id</w:t>
       </w:r>
       <w:r>
         <w:rPr>
+          <w:highlight w:val="yellow"/>
           <w:lang w:val="sq-AL"/>
         </w:rPr>
-        <w:t xml:space="preserve"> – a</w:t>
-      </w:r>
-      <w:r>
-        <w:rPr>
+        <w:t xml:space="preserve"> – a </w:t>
+      </w:r>
+      <w:r>
+        <w:rPr>
+          <w:b/>
+          <w:highlight w:val="yellow"/>
           <w:lang w:val="sq-AL"/>
         </w:rPr>
-        <w:t xml:space="preserve"> </w:t>
-      </w:r>
-      <w:r>
-        <w:rPr>
-          <w:b/>
-          <w:lang w:val="sq-AL"/>
-        </w:rPr>
-        <w:t>s</w:t>
-      </w:r>
-      <w:r>
-        <w:rPr>
-          <w:b/>
-          <w:lang w:val="sq-AL"/>
-        </w:rPr>
-        <w:t>tring</w:t>
+        <w:t>string</w:t>
       </w:r>
       <w:r>
         <w:rPr>
           <w:rFonts w:cstheme="minorHAnsi"/>
           <w:b/>
+          <w:highlight w:val="yellow"/>
         </w:rPr>
         <w:t>, Primary Key</w:t>
       </w:r>
@@ -956,9 +1066,13 @@
           <w:numId w:val="41"/>
         </w:numPr>
         <w:jc w:val="both"/>
-      </w:pPr>
-      <w:r>
-        <w:rPr>
+        <w:rPr>
+          <w:highlight w:val="yellow"/>
+        </w:rPr>
+      </w:pPr>
+      <w:r>
+        <w:rPr>
+          <w:highlight w:val="yellow"/>
           <w:lang w:val="sq-AL"/>
         </w:rPr>
         <w:t xml:space="preserve">Has a </w:t>
@@ -966,12 +1080,14 @@
       <w:r>
         <w:rPr>
           <w:rStyle w:val="CodeChar"/>
+          <w:highlight w:val="yellow"/>
           <w:lang w:val="sq-AL"/>
         </w:rPr>
         <w:t>Name</w:t>
       </w:r>
       <w:r>
         <w:rPr>
+          <w:highlight w:val="yellow"/>
           <w:lang w:val="sq-AL"/>
         </w:rPr>
         <w:t xml:space="preserve"> – </w:t>
@@ -981,6 +1097,7 @@
           <w:rStyle w:val="CodeChar"/>
           <w:rFonts w:asciiTheme="minorHAnsi" w:hAnsiTheme="minorHAnsi" w:cstheme="minorHAnsi"/>
           <w:b w:val="0"/>
+          <w:highlight w:val="yellow"/>
         </w:rPr>
         <w:t xml:space="preserve">a </w:t>
       </w:r>
@@ -988,6 +1105,7 @@
         <w:rPr>
           <w:rStyle w:val="CodeChar"/>
           <w:rFonts w:asciiTheme="minorHAnsi" w:hAnsiTheme="minorHAnsi" w:cstheme="minorHAnsi"/>
+          <w:highlight w:val="yellow"/>
         </w:rPr>
         <w:t>string</w:t>
       </w:r>
@@ -995,59 +1113,67 @@
         <w:rPr>
           <w:rStyle w:val="CodeChar"/>
           <w:rFonts w:asciiTheme="minorHAnsi" w:hAnsiTheme="minorHAnsi" w:cstheme="minorHAnsi"/>
+          <w:highlight w:val="yellow"/>
           <w:lang w:val="bg-BG"/>
         </w:rPr>
         <w:t xml:space="preserve"> </w:t>
       </w:r>
       <w:r>
+        <w:rPr>
+          <w:highlight w:val="yellow"/>
+        </w:rPr>
         <w:t xml:space="preserve">with </w:t>
       </w:r>
       <w:r>
         <w:rPr>
           <w:b/>
+          <w:highlight w:val="yellow"/>
         </w:rPr>
         <w:t>min length</w:t>
       </w:r>
       <w:r>
+        <w:rPr>
+          <w:highlight w:val="yellow"/>
+        </w:rPr>
         <w:t xml:space="preserve"> </w:t>
       </w:r>
       <w:r>
         <w:rPr>
           <w:b/>
-        </w:rPr>
-        <w:t>3</w:t>
-      </w:r>
-      <w:r>
-        <w:rPr>
-          <w:b/>
-        </w:rPr>
-        <w:t xml:space="preserve"> </w:t>
-      </w:r>
-      <w:r>
+          <w:highlight w:val="yellow"/>
+        </w:rPr>
+        <w:t xml:space="preserve">3 </w:t>
+      </w:r>
+      <w:r>
+        <w:rPr>
+          <w:highlight w:val="yellow"/>
+        </w:rPr>
         <w:t xml:space="preserve">and </w:t>
       </w:r>
       <w:r>
         <w:rPr>
           <w:b/>
-        </w:rPr>
-        <w:t>max length 1</w:t>
-      </w:r>
-      <w:r>
-        <w:rPr>
-          <w:b/>
-        </w:rPr>
-        <w:t>0</w:t>
-      </w:r>
-      <w:r>
+          <w:highlight w:val="yellow"/>
+        </w:rPr>
+        <w:t>max length 10</w:t>
+      </w:r>
+      <w:r>
+        <w:rPr>
+          <w:highlight w:val="yellow"/>
+        </w:rPr>
         <w:t xml:space="preserve"> (</w:t>
       </w:r>
       <w:r>
         <w:rPr>
           <w:rStyle w:val="Strong"/>
+          <w:highlight w:val="yellow"/>
         </w:rPr>
         <w:t>required</w:t>
       </w:r>
       <w:r>
+        <w:rPr>
+          <w:highlight w:val="yellow"/>
+        </w:rPr>
         <w:t>)</w:t>
       </w:r>
     </w:p>
@@ -1059,9 +1185,13 @@
           <w:numId w:val="41"/>
         </w:numPr>
         <w:jc w:val="both"/>
-      </w:pPr>
-      <w:r>
-        <w:rPr>
+        <w:rPr>
+          <w:highlight w:val="yellow"/>
+        </w:rPr>
+      </w:pPr>
+      <w:r>
+        <w:rPr>
+          <w:highlight w:val="yellow"/>
           <w:lang w:val="sq-AL"/>
         </w:rPr>
         <w:lastRenderedPageBreak/>
@@ -1070,44 +1200,44 @@
       <w:r>
         <w:rPr>
           <w:rStyle w:val="CodeChar"/>
+          <w:highlight w:val="yellow"/>
           <w:lang w:val="sq-AL"/>
         </w:rPr>
         <w:t>CreatedOn</w:t>
       </w:r>
       <w:r>
         <w:rPr>
+          <w:highlight w:val="yellow"/>
           <w:lang w:val="sq-AL"/>
         </w:rPr>
-        <w:t xml:space="preserve"> – </w:t>
-      </w:r>
-      <w:r>
-        <w:rPr>
+        <w:t xml:space="preserve"> – a </w:t>
+      </w:r>
+      <w:r>
+        <w:rPr>
+          <w:b/>
+          <w:highlight w:val="yellow"/>
           <w:lang w:val="sq-AL"/>
         </w:rPr>
-        <w:t xml:space="preserve">a </w:t>
-      </w:r>
-      <w:r>
-        <w:rPr>
-          <w:b/>
+        <w:t>datetime</w:t>
+      </w:r>
+      <w:r>
+        <w:rPr>
+          <w:highlight w:val="yellow"/>
           <w:lang w:val="sq-AL"/>
         </w:rPr>
-        <w:t>datetime</w:t>
-      </w:r>
-      <w:r>
-        <w:rPr>
+        <w:t xml:space="preserve"> (</w:t>
+      </w:r>
+      <w:r>
+        <w:rPr>
+          <w:b/>
+          <w:highlight w:val="yellow"/>
           <w:lang w:val="sq-AL"/>
         </w:rPr>
-        <w:t xml:space="preserve"> (</w:t>
-      </w:r>
-      <w:r>
-        <w:rPr>
-          <w:b/>
-          <w:lang w:val="sq-AL"/>
-        </w:rPr>
         <w:t>required</w:t>
       </w:r>
       <w:r>
         <w:rPr>
+          <w:highlight w:val="yellow"/>
           <w:lang w:val="sq-AL"/>
         </w:rPr>
         <w:t>)</w:t>
@@ -1121,9 +1251,13 @@
           <w:numId w:val="41"/>
         </w:numPr>
         <w:jc w:val="both"/>
-      </w:pPr>
-      <w:r>
-        <w:rPr>
+        <w:rPr>
+          <w:highlight w:val="yellow"/>
+        </w:rPr>
+      </w:pPr>
+      <w:r>
+        <w:rPr>
+          <w:highlight w:val="yellow"/>
           <w:lang w:val="sq-AL"/>
         </w:rPr>
         <w:t xml:space="preserve">Has a </w:t>
@@ -1131,12 +1265,14 @@
       <w:r>
         <w:rPr>
           <w:rStyle w:val="CodeChar"/>
+          <w:highlight w:val="yellow"/>
           <w:lang w:val="sq-AL"/>
         </w:rPr>
         <w:t>IsPublic</w:t>
       </w:r>
       <w:r>
         <w:rPr>
+          <w:highlight w:val="yellow"/>
           <w:lang w:val="sq-AL"/>
         </w:rPr>
         <w:t xml:space="preserve"> – </w:t>
@@ -1144,32 +1280,29 @@
       <w:r>
         <w:rPr>
           <w:b/>
+          <w:highlight w:val="yellow"/>
           <w:lang w:val="sq-AL"/>
         </w:rPr>
-        <w:t>bool</w:t>
-      </w:r>
-      <w:r>
-        <w:rPr>
-          <w:b/>
+        <w:t xml:space="preserve">bool </w:t>
+      </w:r>
+      <w:r>
+        <w:rPr>
+          <w:highlight w:val="yellow"/>
           <w:lang w:val="sq-AL"/>
         </w:rPr>
-        <w:t xml:space="preserve"> </w:t>
-      </w:r>
-      <w:r>
-        <w:rPr>
+        <w:t>(</w:t>
+      </w:r>
+      <w:r>
+        <w:rPr>
+          <w:b/>
+          <w:highlight w:val="yellow"/>
           <w:lang w:val="sq-AL"/>
         </w:rPr>
-        <w:t>(</w:t>
-      </w:r>
-      <w:r>
-        <w:rPr>
-          <w:b/>
-          <w:lang w:val="sq-AL"/>
-        </w:rPr>
         <w:t>required</w:t>
       </w:r>
       <w:r>
         <w:rPr>
+          <w:highlight w:val="yellow"/>
           <w:lang w:val="sq-AL"/>
         </w:rPr>
         <w:t>)</w:t>
@@ -1183,9 +1316,13 @@
           <w:numId w:val="41"/>
         </w:numPr>
         <w:jc w:val="both"/>
-      </w:pPr>
-      <w:r>
-        <w:rPr>
+        <w:rPr>
+          <w:highlight w:val="yellow"/>
+        </w:rPr>
+      </w:pPr>
+      <w:r>
+        <w:rPr>
+          <w:highlight w:val="yellow"/>
           <w:lang w:val="sq-AL"/>
         </w:rPr>
         <w:t xml:space="preserve">Has a </w:t>
@@ -1193,25 +1330,22 @@
       <w:r>
         <w:rPr>
           <w:rStyle w:val="CodeChar"/>
+          <w:highlight w:val="yellow"/>
           <w:lang w:val="sq-AL"/>
         </w:rPr>
         <w:t>OwnerId</w:t>
       </w:r>
       <w:r>
         <w:rPr>
+          <w:highlight w:val="yellow"/>
           <w:lang w:val="sq-AL"/>
         </w:rPr>
-        <w:t xml:space="preserve"> – </w:t>
-      </w:r>
-      <w:r>
-        <w:rPr>
-          <w:lang w:val="sq-AL"/>
-        </w:rPr>
-        <w:t xml:space="preserve">a </w:t>
-      </w:r>
-      <w:r>
-        <w:rPr>
-          <w:b/>
+        <w:t xml:space="preserve"> – a </w:t>
+      </w:r>
+      <w:r>
+        <w:rPr>
+          <w:b/>
+          <w:highlight w:val="yellow"/>
           <w:lang w:val="sq-AL"/>
         </w:rPr>
         <w:t>string</w:t>
@@ -1225,9 +1359,13 @@
           <w:numId w:val="41"/>
         </w:numPr>
         <w:jc w:val="both"/>
-      </w:pPr>
-      <w:r>
-        <w:rPr>
+        <w:rPr>
+          <w:highlight w:val="yellow"/>
+        </w:rPr>
+      </w:pPr>
+      <w:r>
+        <w:rPr>
+          <w:highlight w:val="yellow"/>
           <w:lang w:val="sq-AL"/>
         </w:rPr>
         <w:t xml:space="preserve">Has a </w:t>
@@ -1235,12 +1373,14 @@
       <w:r>
         <w:rPr>
           <w:rStyle w:val="CodeChar"/>
+          <w:highlight w:val="yellow"/>
           <w:lang w:val="sq-AL"/>
         </w:rPr>
         <w:t>Owner</w:t>
       </w:r>
       <w:r>
         <w:rPr>
+          <w:highlight w:val="yellow"/>
           <w:lang w:val="sq-AL"/>
         </w:rPr>
         <w:t xml:space="preserve"> – a </w:t>
@@ -1249,10 +1389,14 @@
         <w:rPr>
           <w:rStyle w:val="CodeChar"/>
           <w:rFonts w:asciiTheme="minorHAnsi" w:hAnsiTheme="minorHAnsi" w:cstheme="minorHAnsi"/>
+          <w:highlight w:val="yellow"/>
         </w:rPr>
         <w:t xml:space="preserve">User </w:t>
       </w:r>
       <w:r>
+        <w:rPr>
+          <w:highlight w:val="yellow"/>
+        </w:rPr>
         <w:t>object</w:t>
       </w:r>
     </w:p>
@@ -1264,28 +1408,50 @@
           <w:numId w:val="41"/>
         </w:numPr>
         <w:jc w:val="both"/>
-      </w:pPr>
-      <w:r>
+        <w:rPr>
+          <w:highlight w:val="yellow"/>
+        </w:rPr>
+      </w:pPr>
+      <w:r>
+        <w:rPr>
+          <w:highlight w:val="yellow"/>
+        </w:rPr>
         <w:t xml:space="preserve">Has </w:t>
       </w:r>
       <w:r>
         <w:rPr>
           <w:b/>
+          <w:highlight w:val="yellow"/>
         </w:rPr>
         <w:t>Commits</w:t>
       </w:r>
       <w:r>
+        <w:rPr>
+          <w:highlight w:val="yellow"/>
+        </w:rPr>
         <w:t xml:space="preserve"> collection – a </w:t>
       </w:r>
       <w:r>
         <w:rPr>
           <w:b/>
+          <w:highlight w:val="yellow"/>
         </w:rPr>
         <w:t>Commit</w:t>
       </w:r>
       <w:r>
-        <w:t xml:space="preserve"> type</w:t>
-      </w:r>
+        <w:rPr>
+          <w:highlight w:val="yellow"/>
+        </w:rPr>
+        <w:t xml:space="preserve"> </w:t>
+      </w:r>
+      <w:proofErr w:type="gramStart"/>
+      <w:r>
+        <w:rPr>
+          <w:highlight w:val="yellow"/>
+        </w:rPr>
+        <w:t>type</w:t>
+      </w:r>
+      <w:proofErr w:type="gramEnd"/>
     </w:p>
     <w:bookmarkEnd w:id="3"/>
     <w:bookmarkEnd w:id="4"/>
@@ -1314,6 +1480,7 @@
         <w:jc w:val="both"/>
         <w:rPr>
           <w:b/>
+          <w:highlight w:val="yellow"/>
           <w:lang w:val="sq-AL"/>
         </w:rPr>
       </w:pPr>
@@ -1321,34 +1488,47 @@
       <w:bookmarkStart w:id="6" w:name="OLE_LINK7"/>
       <w:r>
         <w:rPr>
+          <w:highlight w:val="yellow"/>
           <w:lang w:val="sq-AL"/>
         </w:rPr>
         <w:t xml:space="preserve">Has </w:t>
       </w:r>
       <w:r>
+        <w:rPr>
+          <w:highlight w:val="yellow"/>
+        </w:rPr>
         <w:t xml:space="preserve">an </w:t>
       </w:r>
       <w:r>
         <w:rPr>
           <w:b/>
+          <w:highlight w:val="yellow"/>
         </w:rPr>
         <w:t>Id</w:t>
       </w:r>
       <w:r>
+        <w:rPr>
+          <w:highlight w:val="yellow"/>
+        </w:rPr>
         <w:t xml:space="preserve"> – a </w:t>
       </w:r>
       <w:r>
         <w:rPr>
           <w:b/>
+          <w:highlight w:val="yellow"/>
         </w:rPr>
         <w:t>string</w:t>
       </w:r>
       <w:r>
+        <w:rPr>
+          <w:highlight w:val="yellow"/>
+        </w:rPr>
         <w:t xml:space="preserve">, </w:t>
       </w:r>
       <w:r>
         <w:rPr>
           <w:b/>
+          <w:highlight w:val="yellow"/>
         </w:rPr>
         <w:t>Primary Key</w:t>
       </w:r>
@@ -1361,9 +1541,13 @@
           <w:numId w:val="41"/>
         </w:numPr>
         <w:jc w:val="both"/>
-      </w:pPr>
-      <w:r>
-        <w:rPr>
+        <w:rPr>
+          <w:highlight w:val="yellow"/>
+        </w:rPr>
+      </w:pPr>
+      <w:r>
+        <w:rPr>
+          <w:highlight w:val="yellow"/>
           <w:lang w:val="sq-AL"/>
         </w:rPr>
         <w:t xml:space="preserve">Has a </w:t>
@@ -1371,27 +1555,24 @@
       <w:r>
         <w:rPr>
           <w:b/>
+          <w:highlight w:val="yellow"/>
           <w:lang w:val="sq-AL"/>
         </w:rPr>
         <w:t>Description</w:t>
       </w:r>
       <w:r>
         <w:rPr>
+          <w:highlight w:val="yellow"/>
           <w:lang w:val="sq-AL"/>
         </w:rPr>
-        <w:t xml:space="preserve"> </w:t>
-      </w:r>
-      <w:r>
-        <w:rPr>
-          <w:lang w:val="sq-AL"/>
-        </w:rPr>
-        <w:t xml:space="preserve">– </w:t>
+        <w:t xml:space="preserve"> – </w:t>
       </w:r>
       <w:r>
         <w:rPr>
           <w:rStyle w:val="CodeChar"/>
           <w:rFonts w:asciiTheme="minorHAnsi" w:hAnsiTheme="minorHAnsi" w:cstheme="minorHAnsi"/>
           <w:b w:val="0"/>
+          <w:highlight w:val="yellow"/>
         </w:rPr>
         <w:t xml:space="preserve">a </w:t>
       </w:r>
@@ -1399,6 +1580,7 @@
         <w:rPr>
           <w:rStyle w:val="CodeChar"/>
           <w:rFonts w:asciiTheme="minorHAnsi" w:hAnsiTheme="minorHAnsi" w:cstheme="minorHAnsi"/>
+          <w:highlight w:val="yellow"/>
         </w:rPr>
         <w:t>string</w:t>
       </w:r>
@@ -1406,38 +1588,54 @@
         <w:rPr>
           <w:rStyle w:val="CodeChar"/>
           <w:rFonts w:asciiTheme="minorHAnsi" w:hAnsiTheme="minorHAnsi" w:cstheme="minorHAnsi"/>
+          <w:highlight w:val="yellow"/>
           <w:lang w:val="bg-BG"/>
         </w:rPr>
         <w:t xml:space="preserve"> </w:t>
       </w:r>
       <w:r>
+        <w:rPr>
+          <w:highlight w:val="yellow"/>
+        </w:rPr>
         <w:t xml:space="preserve">with </w:t>
       </w:r>
       <w:r>
         <w:rPr>
           <w:b/>
+          <w:highlight w:val="yellow"/>
         </w:rPr>
         <w:t>min length</w:t>
       </w:r>
       <w:r>
+        <w:rPr>
+          <w:highlight w:val="yellow"/>
+        </w:rPr>
         <w:t xml:space="preserve"> </w:t>
       </w:r>
       <w:r>
         <w:rPr>
           <w:b/>
+          <w:highlight w:val="yellow"/>
         </w:rPr>
         <w:t xml:space="preserve">5 </w:t>
       </w:r>
       <w:r>
+        <w:rPr>
+          <w:highlight w:val="yellow"/>
+        </w:rPr>
         <w:t>(</w:t>
       </w:r>
       <w:r>
         <w:rPr>
           <w:rStyle w:val="Strong"/>
+          <w:highlight w:val="yellow"/>
         </w:rPr>
         <w:t>required</w:t>
       </w:r>
       <w:r>
+        <w:rPr>
+          <w:highlight w:val="yellow"/>
+        </w:rPr>
         <w:t>)</w:t>
       </w:r>
     </w:p>
@@ -1449,22 +1647,33 @@
           <w:numId w:val="41"/>
         </w:numPr>
         <w:jc w:val="both"/>
-      </w:pPr>
-      <w:r>
+        <w:rPr>
+          <w:highlight w:val="yellow"/>
+        </w:rPr>
+      </w:pPr>
+      <w:r>
+        <w:rPr>
+          <w:highlight w:val="yellow"/>
+        </w:rPr>
         <w:t xml:space="preserve">Has a </w:t>
       </w:r>
       <w:r>
         <w:rPr>
           <w:b/>
           <w:noProof/>
+          <w:highlight w:val="yellow"/>
         </w:rPr>
         <w:t>CreatedOn</w:t>
       </w:r>
       <w:r>
+        <w:rPr>
+          <w:highlight w:val="yellow"/>
+        </w:rPr>
         <w:t xml:space="preserve"> – </w:t>
       </w:r>
       <w:r>
         <w:rPr>
+          <w:highlight w:val="yellow"/>
           <w:lang w:val="sq-AL"/>
         </w:rPr>
         <w:t xml:space="preserve">a </w:t>
@@ -1472,12 +1681,14 @@
       <w:r>
         <w:rPr>
           <w:b/>
+          <w:highlight w:val="yellow"/>
           <w:lang w:val="sq-AL"/>
         </w:rPr>
         <w:t>datetime</w:t>
       </w:r>
       <w:r>
         <w:rPr>
+          <w:highlight w:val="yellow"/>
           <w:lang w:val="sq-AL"/>
         </w:rPr>
         <w:t xml:space="preserve"> (</w:t>
@@ -1485,12 +1696,14 @@
       <w:r>
         <w:rPr>
           <w:b/>
+          <w:highlight w:val="yellow"/>
           <w:lang w:val="sq-AL"/>
         </w:rPr>
         <w:t>required</w:t>
       </w:r>
       <w:r>
         <w:rPr>
+          <w:highlight w:val="yellow"/>
           <w:lang w:val="sq-AL"/>
         </w:rPr>
         <w:t>)</w:t>
@@ -1506,25 +1719,34 @@
         <w:jc w:val="both"/>
         <w:rPr>
           <w:b/>
+          <w:highlight w:val="yellow"/>
           <w:lang w:val="sq-AL"/>
         </w:rPr>
       </w:pPr>
       <w:r>
+        <w:rPr>
+          <w:highlight w:val="yellow"/>
+        </w:rPr>
         <w:t xml:space="preserve">Has a </w:t>
       </w:r>
       <w:r>
         <w:rPr>
           <w:b/>
           <w:noProof/>
+          <w:highlight w:val="yellow"/>
         </w:rPr>
         <w:t>CreatorId</w:t>
       </w:r>
       <w:r>
+        <w:rPr>
+          <w:highlight w:val="yellow"/>
+        </w:rPr>
         <w:t xml:space="preserve"> – a </w:t>
       </w:r>
       <w:r>
         <w:rPr>
           <w:b/>
+          <w:highlight w:val="yellow"/>
         </w:rPr>
         <w:t>string</w:t>
       </w:r>
@@ -1538,11 +1760,13 @@
         </w:numPr>
         <w:jc w:val="both"/>
         <w:rPr>
+          <w:highlight w:val="yellow"/>
           <w:lang w:val="sq-AL"/>
         </w:rPr>
       </w:pPr>
       <w:r>
         <w:rPr>
+          <w:highlight w:val="yellow"/>
           <w:lang w:val="sq-AL"/>
         </w:rPr>
         <w:t xml:space="preserve">Has </w:t>
@@ -1550,12 +1774,14 @@
       <w:r>
         <w:rPr>
           <w:rStyle w:val="CodeChar"/>
+          <w:highlight w:val="yellow"/>
           <w:lang w:val="sq-AL"/>
         </w:rPr>
         <w:t>Creator</w:t>
       </w:r>
       <w:r>
         <w:rPr>
+          <w:highlight w:val="yellow"/>
           <w:lang w:val="sq-AL"/>
         </w:rPr>
         <w:t xml:space="preserve"> – a </w:t>
@@ -1563,11 +1789,13 @@
       <w:r>
         <w:rPr>
           <w:rStyle w:val="CodeChar"/>
+          <w:highlight w:val="yellow"/>
         </w:rPr>
         <w:t>User</w:t>
       </w:r>
       <w:r>
         <w:rPr>
+          <w:highlight w:val="yellow"/>
           <w:lang w:val="sq-AL"/>
         </w:rPr>
         <w:t xml:space="preserve"> object</w:t>
@@ -1581,29 +1809,41 @@
           <w:numId w:val="43"/>
         </w:numPr>
         <w:jc w:val="both"/>
-      </w:pPr>
-      <w:r>
+        <w:rPr>
+          <w:highlight w:val="yellow"/>
+        </w:rPr>
+      </w:pPr>
+      <w:r>
+        <w:rPr>
+          <w:highlight w:val="yellow"/>
+        </w:rPr>
         <w:t xml:space="preserve">Has </w:t>
       </w:r>
       <w:r>
         <w:rPr>
           <w:b/>
           <w:noProof/>
+          <w:highlight w:val="yellow"/>
         </w:rPr>
         <w:t>RepositoryId</w:t>
       </w:r>
       <w:r>
         <w:rPr>
           <w:b/>
+          <w:highlight w:val="yellow"/>
         </w:rPr>
         <w:t xml:space="preserve"> </w:t>
       </w:r>
       <w:r>
+        <w:rPr>
+          <w:highlight w:val="yellow"/>
+        </w:rPr>
         <w:t xml:space="preserve">– a </w:t>
       </w:r>
       <w:r>
         <w:rPr>
           <w:b/>
+          <w:highlight w:val="yellow"/>
         </w:rPr>
         <w:t>string</w:t>
       </w:r>
@@ -1616,37 +1856,43 @@
           <w:numId w:val="43"/>
         </w:numPr>
         <w:jc w:val="both"/>
-      </w:pPr>
-      <w:r>
+        <w:rPr>
+          <w:highlight w:val="yellow"/>
+        </w:rPr>
+      </w:pPr>
+      <w:r>
+        <w:rPr>
+          <w:highlight w:val="yellow"/>
+        </w:rPr>
         <w:t xml:space="preserve">Has </w:t>
       </w:r>
       <w:r>
         <w:rPr>
           <w:b/>
+          <w:highlight w:val="yellow"/>
         </w:rPr>
         <w:t>Repository</w:t>
       </w:r>
       <w:r>
+        <w:rPr>
+          <w:highlight w:val="yellow"/>
+        </w:rPr>
         <w:t xml:space="preserve">– a </w:t>
       </w:r>
       <w:r>
         <w:rPr>
           <w:rStyle w:val="CodeChar"/>
+          <w:highlight w:val="yellow"/>
           <w:lang w:val="sq-AL"/>
         </w:rPr>
         <w:t>Repository</w:t>
       </w:r>
       <w:r>
         <w:rPr>
+          <w:highlight w:val="yellow"/>
           <w:lang w:val="sq-AL"/>
         </w:rPr>
-        <w:t xml:space="preserve"> </w:t>
-      </w:r>
-      <w:r>
-        <w:rPr>
-          <w:lang w:val="sq-AL"/>
-        </w:rPr>
-        <w:t>object</w:t>
+        <w:t xml:space="preserve"> object</w:t>
       </w:r>
     </w:p>
     <w:bookmarkEnd w:id="5"/>
@@ -2017,8 +2263,17 @@
           <w:b/>
           <w:u w:val="single"/>
         </w:rPr>
-        <w:t>/Repositories/All</w:t>
-      </w:r>
+        <w:t>/Repositories/</w:t>
+      </w:r>
+      <w:proofErr w:type="gramStart"/>
+      <w:r>
+        <w:rPr>
+          <w:b/>
+          <w:u w:val="single"/>
+        </w:rPr>
+        <w:t>All</w:t>
+      </w:r>
+      <w:proofErr w:type="gramEnd"/>
     </w:p>
     <w:p>
       <w:pPr>
@@ -2026,12 +2281,28 @@
           <w:b/>
         </w:rPr>
       </w:pPr>
-      <w:r>
-        <w:rPr>
-          <w:b/>
-        </w:rPr>
-        <w:t>DateTime format does not matter</w:t>
-      </w:r>
+      <w:proofErr w:type="spellStart"/>
+      <w:r>
+        <w:rPr>
+          <w:b/>
+        </w:rPr>
+        <w:t>DateTime</w:t>
+      </w:r>
+      <w:proofErr w:type="spellEnd"/>
+      <w:r>
+        <w:rPr>
+          <w:b/>
+        </w:rPr>
+        <w:t xml:space="preserve"> format does not </w:t>
+      </w:r>
+      <w:proofErr w:type="gramStart"/>
+      <w:r>
+        <w:rPr>
+          <w:b/>
+        </w:rPr>
+        <w:t>matter</w:t>
+      </w:r>
+      <w:proofErr w:type="gramEnd"/>
     </w:p>
     <w:p>
       <w:pPr>
@@ -2099,7 +2370,15 @@
         <w:pStyle w:val="Heading3"/>
       </w:pPr>
       <w:r>
-        <w:t>/Commits/Create?id={id} (logged-in user)</w:t>
+        <w:t>/Commits/</w:t>
+      </w:r>
+      <w:proofErr w:type="spellStart"/>
+      <w:r>
+        <w:t>Create?id</w:t>
+      </w:r>
+      <w:proofErr w:type="spellEnd"/>
+      <w:r>
+        <w:t>={id} (logged-in user)</w:t>
       </w:r>
     </w:p>
     <w:p>
@@ -2203,9 +2482,19 @@
       </w:r>
     </w:p>
     <w:p>
-      <w:r>
-        <w:t>DateTime format does not matter</w:t>
-      </w:r>
+      <w:proofErr w:type="spellStart"/>
+      <w:r>
+        <w:t>DateTime</w:t>
+      </w:r>
+      <w:proofErr w:type="spellEnd"/>
+      <w:r>
+        <w:t xml:space="preserve"> format does not </w:t>
+      </w:r>
+      <w:proofErr w:type="gramStart"/>
+      <w:r>
+        <w:t>matter</w:t>
+      </w:r>
+      <w:proofErr w:type="gramEnd"/>
     </w:p>
     <w:p/>
     <w:p>
@@ -2273,7 +2562,15 @@
     </w:p>
     <w:p>
       <w:r>
-        <w:t>Deletes the given commit. Only the owner can delete his commit. If everything is successful, the user must be redirect to the all repositories.</w:t>
+        <w:t xml:space="preserve">Deletes the given commit. Only the owner can delete his commit. If everything is successful, the user must be redirect to </w:t>
+      </w:r>
+      <w:proofErr w:type="gramStart"/>
+      <w:r>
+        <w:t>the all</w:t>
+      </w:r>
+      <w:proofErr w:type="gramEnd"/>
+      <w:r>
+        <w:t xml:space="preserve"> repositories.</w:t>
       </w:r>
     </w:p>
     <w:p>
@@ -2400,7 +2697,15 @@
         <w:t>Git</w:t>
       </w:r>
       <w:r>
-        <w:t xml:space="preserve"> platform is very simple.</w:t>
+        <w:t xml:space="preserve"> platform is </w:t>
+      </w:r>
+      <w:proofErr w:type="gramStart"/>
+      <w:r>
+        <w:t>very simple</w:t>
+      </w:r>
+      <w:proofErr w:type="gramEnd"/>
+      <w:r>
+        <w:t>.</w:t>
       </w:r>
     </w:p>
     <w:p>
@@ -2563,7 +2868,15 @@
         <w:t>age</w:t>
       </w:r>
       <w:r>
-        <w:t xml:space="preserve"> they can also commit to a repository. They are able to delete their commits.</w:t>
+        <w:t xml:space="preserve"> they can also commit to a repository. They </w:t>
+      </w:r>
+      <w:proofErr w:type="gramStart"/>
+      <w:r>
+        <w:t>are able to</w:t>
+      </w:r>
+      <w:proofErr w:type="gramEnd"/>
+      <w:r>
+        <w:t xml:space="preserve"> delete their commits.</w:t>
       </w:r>
     </w:p>
     <w:p>
@@ -2578,53 +2891,66 @@
     <w:p>
       <w:pPr>
         <w:jc w:val="both"/>
-      </w:pPr>
-      <w:r>
-        <w:rPr>
-          <w:b/>
-        </w:rPr>
-        <w:t>Users can add r</w:t>
-      </w:r>
-      <w:r>
-        <w:rPr>
-          <w:b/>
-        </w:rPr>
-        <w:t>epositor</w:t>
-      </w:r>
-      <w:r>
-        <w:rPr>
-          <w:b/>
-        </w:rPr>
-        <w:t>ies</w:t>
-      </w:r>
-      <w:r>
+        <w:rPr>
+          <w:highlight w:val="yellow"/>
+        </w:rPr>
+      </w:pPr>
+      <w:r>
+        <w:rPr>
+          <w:b/>
+          <w:highlight w:val="yellow"/>
+        </w:rPr>
+        <w:t>Users can add repositories</w:t>
+      </w:r>
+      <w:r>
+        <w:rPr>
+          <w:highlight w:val="yellow"/>
+        </w:rPr>
         <w:t xml:space="preserve">. All </w:t>
       </w:r>
       <w:r>
         <w:rPr>
           <w:b/>
+          <w:highlight w:val="yellow"/>
           <w:u w:val="single"/>
         </w:rPr>
         <w:t>public</w:t>
       </w:r>
       <w:r>
-        <w:t xml:space="preserve"> repositories are visualized on the </w:t>
-      </w:r>
-      <w:r>
-        <w:rPr>
-          <w:b/>
+        <w:rPr>
+          <w:highlight w:val="yellow"/>
+        </w:rPr>
+        <w:t xml:space="preserve"> repositories are visualized on </w:t>
+      </w:r>
+      <w:proofErr w:type="gramStart"/>
+      <w:r>
+        <w:rPr>
+          <w:highlight w:val="yellow"/>
+        </w:rPr>
+        <w:t xml:space="preserve">the </w:t>
+      </w:r>
+      <w:r>
+        <w:rPr>
+          <w:b/>
+          <w:highlight w:val="yellow"/>
           <w:u w:val="single"/>
         </w:rPr>
-        <w:t>all repositories page</w:t>
-      </w:r>
-      <w:r>
-        <w:t xml:space="preserve">, each one in its own separate </w:t>
-      </w:r>
-      <w:r>
-        <w:t>rectangular element</w:t>
-      </w:r>
-      <w:r>
-        <w:t xml:space="preserve">. </w:t>
+        <w:t>all</w:t>
+      </w:r>
+      <w:proofErr w:type="gramEnd"/>
+      <w:r>
+        <w:rPr>
+          <w:b/>
+          <w:highlight w:val="yellow"/>
+          <w:u w:val="single"/>
+        </w:rPr>
+        <w:t xml:space="preserve"> repositories page</w:t>
+      </w:r>
+      <w:r>
+        <w:rPr>
+          <w:highlight w:val="yellow"/>
+        </w:rPr>
+        <w:t xml:space="preserve">, each one in its own separate rectangular element. </w:t>
       </w:r>
     </w:p>
     <w:p>
@@ -2634,138 +2960,169 @@
       <w:r>
         <w:rPr>
           <w:b/>
+          <w:highlight w:val="yellow"/>
         </w:rPr>
         <w:t>Repositories</w:t>
       </w:r>
       <w:r>
-        <w:t xml:space="preserve"> are visualized on the </w:t>
-      </w:r>
-      <w:r>
-        <w:rPr>
-          <w:b/>
-        </w:rPr>
-        <w:t>all reposito</w:t>
-      </w:r>
-      <w:r>
-        <w:rPr>
-          <w:b/>
-        </w:rPr>
-        <w:t>r</w:t>
-      </w:r>
-      <w:r>
-        <w:rPr>
-          <w:b/>
-        </w:rPr>
-        <w:t>i</w:t>
-      </w:r>
-      <w:r>
-        <w:rPr>
-          <w:b/>
-        </w:rPr>
-        <w:t>es page</w:t>
-      </w:r>
-      <w:r>
+        <w:rPr>
+          <w:highlight w:val="yellow"/>
+        </w:rPr>
+        <w:t xml:space="preserve"> are visualized on </w:t>
+      </w:r>
+      <w:proofErr w:type="gramStart"/>
+      <w:r>
+        <w:rPr>
+          <w:highlight w:val="yellow"/>
+        </w:rPr>
+        <w:t xml:space="preserve">the </w:t>
+      </w:r>
+      <w:r>
+        <w:rPr>
+          <w:b/>
+          <w:highlight w:val="yellow"/>
+        </w:rPr>
+        <w:t>all</w:t>
+      </w:r>
+      <w:proofErr w:type="gramEnd"/>
+      <w:r>
+        <w:rPr>
+          <w:b/>
+          <w:highlight w:val="yellow"/>
+        </w:rPr>
+        <w:t xml:space="preserve"> repositories page</w:t>
+      </w:r>
+      <w:r>
+        <w:rPr>
+          <w:highlight w:val="yellow"/>
+        </w:rPr>
         <w:t xml:space="preserve"> as a table with </w:t>
       </w:r>
       <w:r>
         <w:rPr>
           <w:b/>
+          <w:highlight w:val="yellow"/>
         </w:rPr>
         <w:t>Name</w:t>
       </w:r>
       <w:r>
+        <w:rPr>
+          <w:highlight w:val="yellow"/>
+        </w:rPr>
         <w:t xml:space="preserve">, </w:t>
       </w:r>
       <w:r>
         <w:rPr>
           <w:b/>
+          <w:highlight w:val="yellow"/>
         </w:rPr>
         <w:t>Owner</w:t>
       </w:r>
       <w:r>
+        <w:rPr>
+          <w:highlight w:val="yellow"/>
+        </w:rPr>
         <w:t xml:space="preserve">, </w:t>
       </w:r>
       <w:r>
         <w:rPr>
           <w:b/>
+          <w:highlight w:val="yellow"/>
         </w:rPr>
         <w:t>Created On</w:t>
       </w:r>
       <w:r>
+        <w:rPr>
+          <w:highlight w:val="yellow"/>
+        </w:rPr>
         <w:t xml:space="preserve">, </w:t>
       </w:r>
       <w:r>
         <w:rPr>
           <w:b/>
+          <w:highlight w:val="yellow"/>
         </w:rPr>
         <w:t>Commits Count</w:t>
       </w:r>
       <w:r>
-        <w:t xml:space="preserve"> (total commits)</w:t>
-      </w:r>
-      <w:r>
-        <w:t xml:space="preserve"> and</w:t>
-      </w:r>
-      <w:r>
-        <w:t xml:space="preserve"> </w:t>
-      </w:r>
-      <w:r>
-        <w:rPr>
-          <w:b/>
+        <w:rPr>
+          <w:highlight w:val="yellow"/>
+        </w:rPr>
+        <w:t xml:space="preserve"> (total commits) and </w:t>
+      </w:r>
+      <w:r>
+        <w:rPr>
+          <w:b/>
+          <w:highlight w:val="yellow"/>
         </w:rPr>
         <w:t>Commit</w:t>
       </w:r>
       <w:r>
+        <w:rPr>
+          <w:highlight w:val="yellow"/>
+        </w:rPr>
         <w:t xml:space="preserve"> action.</w:t>
       </w:r>
     </w:p>
     <w:p>
       <w:pPr>
         <w:jc w:val="both"/>
-      </w:pPr>
-      <w:r>
-        <w:rPr>
-          <w:b/>
+        <w:rPr>
+          <w:highlight w:val="yellow"/>
+        </w:rPr>
+      </w:pPr>
+      <w:r>
+        <w:rPr>
+          <w:b/>
+          <w:highlight w:val="yellow"/>
         </w:rPr>
         <w:t>Repositories</w:t>
       </w:r>
       <w:r>
-        <w:t xml:space="preserve"> are visualized on the </w:t>
-      </w:r>
-      <w:r>
-        <w:rPr>
-          <w:b/>
-        </w:rPr>
-        <w:t>all reposito</w:t>
-      </w:r>
-      <w:r>
-        <w:rPr>
-          <w:b/>
-        </w:rPr>
-        <w:t>r</w:t>
-      </w:r>
-      <w:r>
-        <w:rPr>
-          <w:b/>
-        </w:rPr>
-        <w:t>i</w:t>
-      </w:r>
-      <w:r>
-        <w:rPr>
-          <w:b/>
-        </w:rPr>
-        <w:t>es page</w:t>
-      </w:r>
-      <w:r>
+        <w:rPr>
+          <w:highlight w:val="yellow"/>
+        </w:rPr>
+        <w:t xml:space="preserve"> are visualized on </w:t>
+      </w:r>
+      <w:proofErr w:type="gramStart"/>
+      <w:r>
+        <w:rPr>
+          <w:highlight w:val="yellow"/>
+        </w:rPr>
+        <w:t xml:space="preserve">the </w:t>
+      </w:r>
+      <w:r>
+        <w:rPr>
+          <w:b/>
+          <w:highlight w:val="yellow"/>
+        </w:rPr>
+        <w:t>all</w:t>
+      </w:r>
+      <w:proofErr w:type="gramEnd"/>
+      <w:r>
+        <w:rPr>
+          <w:b/>
+          <w:highlight w:val="yellow"/>
+        </w:rPr>
+        <w:t xml:space="preserve"> repositories page</w:t>
+      </w:r>
+      <w:r>
+        <w:rPr>
+          <w:highlight w:val="yellow"/>
+        </w:rPr>
         <w:t xml:space="preserve"> with button – [</w:t>
       </w:r>
       <w:r>
         <w:rPr>
           <w:b/>
+          <w:highlight w:val="yellow"/>
         </w:rPr>
         <w:t>Commit</w:t>
       </w:r>
       <w:r>
+        <w:rPr>
+          <w:highlight w:val="yellow"/>
+        </w:rPr>
         <w:t>].</w:t>
       </w:r>
     </w:p>
@@ -2782,48 +3139,67 @@
           <w:rFonts w:asciiTheme="minorHAnsi" w:hAnsiTheme="minorHAnsi"/>
           <w:b w:val="0"/>
           <w:noProof w:val="0"/>
-        </w:rPr>
-      </w:pPr>
-      <w:r>
+          <w:highlight w:val="yellow"/>
+        </w:rPr>
+      </w:pPr>
+      <w:r>
+        <w:rPr>
+          <w:highlight w:val="yellow"/>
+        </w:rPr>
         <w:t>The [</w:t>
       </w:r>
       <w:r>
         <w:rPr>
           <w:b/>
+          <w:highlight w:val="yellow"/>
         </w:rPr>
         <w:t>Commit</w:t>
       </w:r>
       <w:r>
+        <w:rPr>
+          <w:highlight w:val="yellow"/>
+        </w:rPr>
         <w:t xml:space="preserve">] button leads to the </w:t>
       </w:r>
       <w:r>
         <w:rPr>
           <w:b/>
+          <w:highlight w:val="yellow"/>
         </w:rPr>
         <w:t>create commit</w:t>
       </w:r>
       <w:r>
-        <w:t xml:space="preserve"> </w:t>
-      </w:r>
-      <w:r>
-        <w:t xml:space="preserve">page and creates </w:t>
-      </w:r>
-      <w:r>
-        <w:rPr>
-          <w:b/>
+        <w:rPr>
+          <w:highlight w:val="yellow"/>
+        </w:rPr>
+        <w:t xml:space="preserve"> page and creates </w:t>
+      </w:r>
+      <w:r>
+        <w:rPr>
+          <w:b/>
+          <w:highlight w:val="yellow"/>
         </w:rPr>
         <w:t>commit</w:t>
       </w:r>
       <w:r>
+        <w:rPr>
+          <w:highlight w:val="yellow"/>
+        </w:rPr>
         <w:t xml:space="preserve"> for the </w:t>
       </w:r>
-      <w:r>
-        <w:rPr>
-          <w:b/>
+      <w:proofErr w:type="gramStart"/>
+      <w:r>
+        <w:rPr>
+          <w:b/>
+          <w:highlight w:val="yellow"/>
         </w:rPr>
         <w:t>particular repository</w:t>
       </w:r>
-      <w:r>
+      <w:proofErr w:type="gramEnd"/>
+      <w:r>
+        <w:rPr>
+          <w:highlight w:val="yellow"/>
+        </w:rPr>
         <w:t>.</w:t>
       </w:r>
     </w:p>
@@ -2851,136 +3227,139 @@
     <w:p>
       <w:pPr>
         <w:jc w:val="both"/>
-      </w:pPr>
-      <w:r>
-        <w:rPr>
-          <w:b/>
-        </w:rPr>
-        <w:t xml:space="preserve">Users can </w:t>
-      </w:r>
-      <w:r>
-        <w:rPr>
-          <w:b/>
-        </w:rPr>
-        <w:t>make</w:t>
-      </w:r>
-      <w:r>
-        <w:rPr>
-          <w:b/>
-        </w:rPr>
-        <w:t xml:space="preserve"> </w:t>
-      </w:r>
-      <w:r>
-        <w:rPr>
-          <w:b/>
-        </w:rPr>
-        <w:t>commits on all repositories</w:t>
-      </w:r>
-      <w:r>
+        <w:rPr>
+          <w:highlight w:val="yellow"/>
+        </w:rPr>
+      </w:pPr>
+      <w:r>
+        <w:rPr>
+          <w:b/>
+          <w:highlight w:val="yellow"/>
+        </w:rPr>
+        <w:t>Users can make commits on all repositories</w:t>
+      </w:r>
+      <w:r>
+        <w:rPr>
+          <w:highlight w:val="yellow"/>
+        </w:rPr>
         <w:t xml:space="preserve">. All </w:t>
       </w:r>
       <w:r>
         <w:rPr>
           <w:b/>
+          <w:highlight w:val="yellow"/>
         </w:rPr>
         <w:t>commits</w:t>
       </w:r>
       <w:r>
-        <w:t xml:space="preserve"> </w:t>
-      </w:r>
-      <w:r>
-        <w:t>are</w:t>
-      </w:r>
-      <w:r>
-        <w:t xml:space="preserve"> visualized on the </w:t>
-      </w:r>
-      <w:r>
-        <w:rPr>
-          <w:b/>
+        <w:rPr>
+          <w:highlight w:val="yellow"/>
+        </w:rPr>
+        <w:t xml:space="preserve"> are visualized on </w:t>
+      </w:r>
+      <w:proofErr w:type="gramStart"/>
+      <w:r>
+        <w:rPr>
+          <w:highlight w:val="yellow"/>
+        </w:rPr>
+        <w:t xml:space="preserve">the </w:t>
+      </w:r>
+      <w:r>
+        <w:rPr>
+          <w:b/>
+          <w:highlight w:val="yellow"/>
           <w:u w:val="single"/>
         </w:rPr>
-        <w:t xml:space="preserve">all </w:t>
-      </w:r>
-      <w:r>
-        <w:rPr>
-          <w:b/>
+        <w:t>all</w:t>
+      </w:r>
+      <w:proofErr w:type="gramEnd"/>
+      <w:r>
+        <w:rPr>
+          <w:b/>
+          <w:highlight w:val="yellow"/>
           <w:u w:val="single"/>
         </w:rPr>
-        <w:t>commits</w:t>
-      </w:r>
-      <w:r>
-        <w:rPr>
-          <w:b/>
-          <w:u w:val="single"/>
-        </w:rPr>
-        <w:t xml:space="preserve"> page</w:t>
-      </w:r>
-      <w:r>
-        <w:t xml:space="preserve">, each one in its own separate </w:t>
-      </w:r>
-      <w:r>
-        <w:t>rectangular element</w:t>
-      </w:r>
-      <w:r>
-        <w:t xml:space="preserve">. Only </w:t>
-      </w:r>
-      <w:r>
-        <w:rPr>
-          <w:b/>
-        </w:rPr>
-        <w:t xml:space="preserve">user's </w:t>
-      </w:r>
-      <w:r>
-        <w:rPr>
-          <w:b/>
-        </w:rPr>
-        <w:t xml:space="preserve">own </w:t>
-      </w:r>
-      <w:r>
-        <w:rPr>
-          <w:b/>
-        </w:rPr>
-        <w:t>commits</w:t>
-      </w:r>
-      <w:r>
+        <w:t xml:space="preserve"> commits page</w:t>
+      </w:r>
+      <w:r>
+        <w:rPr>
+          <w:highlight w:val="yellow"/>
+        </w:rPr>
+        <w:t xml:space="preserve">, each one in its own separate rectangular element. Only </w:t>
+      </w:r>
+      <w:r>
+        <w:rPr>
+          <w:b/>
+          <w:highlight w:val="yellow"/>
+        </w:rPr>
+        <w:t>user's own commits</w:t>
+      </w:r>
+      <w:r>
+        <w:rPr>
+          <w:highlight w:val="yellow"/>
+        </w:rPr>
         <w:t xml:space="preserve"> must be listed.</w:t>
       </w:r>
     </w:p>
     <w:p>
       <w:pPr>
         <w:jc w:val="both"/>
-      </w:pPr>
-      <w:r>
-        <w:rPr>
-          <w:b/>
+        <w:rPr>
+          <w:highlight w:val="yellow"/>
+        </w:rPr>
+      </w:pPr>
+      <w:r>
+        <w:rPr>
+          <w:b/>
+          <w:highlight w:val="yellow"/>
         </w:rPr>
         <w:t>Commits</w:t>
       </w:r>
       <w:r>
-        <w:t xml:space="preserve"> are visualized on the </w:t>
-      </w:r>
-      <w:r>
-        <w:rPr>
-          <w:b/>
-        </w:rPr>
-        <w:t>all commits</w:t>
-      </w:r>
-      <w:r>
-        <w:rPr>
-          <w:b/>
-        </w:rPr>
-        <w:t xml:space="preserve"> page</w:t>
-      </w:r>
-      <w:r>
+        <w:rPr>
+          <w:highlight w:val="yellow"/>
+        </w:rPr>
+        <w:t xml:space="preserve"> are visualized on </w:t>
+      </w:r>
+      <w:proofErr w:type="gramStart"/>
+      <w:r>
+        <w:rPr>
+          <w:highlight w:val="yellow"/>
+        </w:rPr>
+        <w:t xml:space="preserve">the </w:t>
+      </w:r>
+      <w:r>
+        <w:rPr>
+          <w:b/>
+          <w:highlight w:val="yellow"/>
+        </w:rPr>
+        <w:t>all</w:t>
+      </w:r>
+      <w:proofErr w:type="gramEnd"/>
+      <w:r>
+        <w:rPr>
+          <w:b/>
+          <w:highlight w:val="yellow"/>
+        </w:rPr>
+        <w:t xml:space="preserve"> commits page</w:t>
+      </w:r>
+      <w:r>
+        <w:rPr>
+          <w:highlight w:val="yellow"/>
+        </w:rPr>
         <w:t xml:space="preserve"> with button – [</w:t>
       </w:r>
       <w:r>
         <w:rPr>
           <w:b/>
+          <w:highlight w:val="yellow"/>
         </w:rPr>
         <w:t>Delete</w:t>
       </w:r>
       <w:r>
+        <w:rPr>
+          <w:highlight w:val="yellow"/>
+        </w:rPr>
         <w:t>].</w:t>
       </w:r>
     </w:p>
@@ -2992,35 +3371,67 @@
           <w:numId w:val="44"/>
         </w:numPr>
         <w:jc w:val="both"/>
-      </w:pPr>
-      <w:r>
+        <w:rPr>
+          <w:highlight w:val="yellow"/>
+        </w:rPr>
+      </w:pPr>
+      <w:r>
+        <w:rPr>
+          <w:highlight w:val="yellow"/>
+        </w:rPr>
         <w:t>The [</w:t>
       </w:r>
       <w:r>
         <w:rPr>
           <w:b/>
+          <w:highlight w:val="yellow"/>
         </w:rPr>
         <w:t>Delete</w:t>
       </w:r>
       <w:r>
-        <w:t xml:space="preserve">] button deletes the particular commits only if the </w:t>
-      </w:r>
-      <w:r>
-        <w:rPr>
-          <w:b/>
+        <w:rPr>
+          <w:highlight w:val="yellow"/>
+        </w:rPr>
+        <w:t xml:space="preserve">] button deletes the </w:t>
+      </w:r>
+      <w:proofErr w:type="gramStart"/>
+      <w:r>
+        <w:rPr>
+          <w:highlight w:val="yellow"/>
+        </w:rPr>
+        <w:t>particular commits</w:t>
+      </w:r>
+      <w:proofErr w:type="gramEnd"/>
+      <w:r>
+        <w:rPr>
+          <w:highlight w:val="yellow"/>
+        </w:rPr>
+        <w:t xml:space="preserve"> only if the </w:t>
+      </w:r>
+      <w:r>
+        <w:rPr>
+          <w:b/>
+          <w:highlight w:val="yellow"/>
         </w:rPr>
         <w:t>owner</w:t>
       </w:r>
       <w:r>
+        <w:rPr>
+          <w:highlight w:val="yellow"/>
+        </w:rPr>
         <w:t xml:space="preserve"> tries to </w:t>
       </w:r>
       <w:r>
         <w:rPr>
           <w:b/>
+          <w:highlight w:val="yellow"/>
         </w:rPr>
         <w:t>delete it</w:t>
       </w:r>
       <w:r>
+        <w:rPr>
+          <w:highlight w:val="yellow"/>
+        </w:rPr>
         <w:t>.</w:t>
       </w:r>
     </w:p>
@@ -3041,47 +3452,66 @@
           <w:numId w:val="45"/>
         </w:numPr>
         <w:jc w:val="both"/>
-      </w:pPr>
-      <w:r>
+        <w:rPr>
+          <w:highlight w:val="yellow"/>
+        </w:rPr>
+      </w:pPr>
+      <w:r>
+        <w:rPr>
+          <w:highlight w:val="yellow"/>
+        </w:rPr>
         <w:t xml:space="preserve">Upon successful </w:t>
       </w:r>
       <w:r>
         <w:rPr>
           <w:b/>
+          <w:highlight w:val="yellow"/>
         </w:rPr>
         <w:t>Registration</w:t>
       </w:r>
       <w:r>
+        <w:rPr>
+          <w:highlight w:val="yellow"/>
+        </w:rPr>
         <w:t xml:space="preserve"> of a </w:t>
       </w:r>
       <w:r>
         <w:rPr>
           <w:b/>
+          <w:highlight w:val="yellow"/>
         </w:rPr>
         <w:t>User</w:t>
       </w:r>
       <w:r>
-        <w:t>,</w:t>
-      </w:r>
-      <w:r>
-        <w:t xml:space="preserve"> you should be redirected to the </w:t>
-      </w:r>
-      <w:r>
-        <w:rPr>
-          <w:b/>
+        <w:rPr>
+          <w:highlight w:val="yellow"/>
+        </w:rPr>
+        <w:t xml:space="preserve">, you should be redirected to the </w:t>
+      </w:r>
+      <w:r>
+        <w:rPr>
+          <w:b/>
+          <w:highlight w:val="yellow"/>
         </w:rPr>
         <w:t>Login</w:t>
       </w:r>
       <w:r>
+        <w:rPr>
+          <w:highlight w:val="yellow"/>
+        </w:rPr>
         <w:t xml:space="preserve"> </w:t>
       </w:r>
       <w:r>
         <w:rPr>
           <w:b/>
+          <w:highlight w:val="yellow"/>
         </w:rPr>
         <w:t>Page</w:t>
       </w:r>
       <w:r>
+        <w:rPr>
+          <w:highlight w:val="yellow"/>
+        </w:rPr>
         <w:t>.</w:t>
       </w:r>
     </w:p>
@@ -3093,35 +3523,53 @@
           <w:numId w:val="45"/>
         </w:numPr>
         <w:jc w:val="both"/>
-      </w:pPr>
-      <w:r>
+        <w:rPr>
+          <w:highlight w:val="yellow"/>
+        </w:rPr>
+      </w:pPr>
+      <w:r>
+        <w:rPr>
+          <w:highlight w:val="yellow"/>
+        </w:rPr>
         <w:t xml:space="preserve">Upon successful </w:t>
       </w:r>
       <w:r>
         <w:rPr>
           <w:b/>
+          <w:highlight w:val="yellow"/>
         </w:rPr>
         <w:t>Login</w:t>
       </w:r>
       <w:r>
+        <w:rPr>
+          <w:highlight w:val="yellow"/>
+        </w:rPr>
         <w:t xml:space="preserve"> of a </w:t>
       </w:r>
       <w:r>
         <w:rPr>
           <w:b/>
+          <w:highlight w:val="yellow"/>
         </w:rPr>
         <w:t>User</w:t>
       </w:r>
       <w:r>
+        <w:rPr>
+          <w:highlight w:val="yellow"/>
+        </w:rPr>
         <w:t>, you should be redirected to the /</w:t>
       </w:r>
       <w:r>
         <w:rPr>
           <w:b/>
+          <w:highlight w:val="yellow"/>
         </w:rPr>
         <w:t>Repositories/All</w:t>
       </w:r>
       <w:r>
+        <w:rPr>
+          <w:highlight w:val="yellow"/>
+        </w:rPr>
         <w:t>.</w:t>
       </w:r>
     </w:p>
@@ -3133,53 +3581,66 @@
           <w:numId w:val="45"/>
         </w:numPr>
         <w:jc w:val="both"/>
-      </w:pPr>
-      <w:r>
+        <w:rPr>
+          <w:highlight w:val="yellow"/>
+        </w:rPr>
+      </w:pPr>
+      <w:r>
+        <w:rPr>
+          <w:highlight w:val="yellow"/>
+        </w:rPr>
         <w:t xml:space="preserve">Upon successful </w:t>
       </w:r>
       <w:r>
         <w:rPr>
           <w:b/>
+          <w:highlight w:val="yellow"/>
         </w:rPr>
         <w:t>creation</w:t>
       </w:r>
       <w:r>
+        <w:rPr>
+          <w:highlight w:val="yellow"/>
+        </w:rPr>
         <w:t xml:space="preserve"> of </w:t>
       </w:r>
       <w:r>
         <w:rPr>
           <w:b/>
+          <w:highlight w:val="yellow"/>
         </w:rPr>
         <w:t>a</w:t>
       </w:r>
       <w:r>
+        <w:rPr>
+          <w:highlight w:val="yellow"/>
+        </w:rPr>
         <w:t xml:space="preserve"> </w:t>
       </w:r>
       <w:r>
         <w:rPr>
           <w:b/>
-        </w:rPr>
-        <w:t>r</w:t>
-      </w:r>
-      <w:r>
-        <w:rPr>
-          <w:b/>
-        </w:rPr>
-        <w:t>epository</w:t>
-      </w:r>
-      <w:r>
-        <w:t>,</w:t>
-      </w:r>
-      <w:r>
-        <w:t xml:space="preserve"> you should be redirected to the /</w:t>
-      </w:r>
-      <w:r>
-        <w:rPr>
-          <w:b/>
+          <w:highlight w:val="yellow"/>
+        </w:rPr>
+        <w:t>repository</w:t>
+      </w:r>
+      <w:r>
+        <w:rPr>
+          <w:highlight w:val="yellow"/>
+        </w:rPr>
+        <w:t>, you should be redirected to the /</w:t>
+      </w:r>
+      <w:r>
+        <w:rPr>
+          <w:b/>
+          <w:highlight w:val="yellow"/>
         </w:rPr>
         <w:t>Repositories/All</w:t>
       </w:r>
       <w:r>
+        <w:rPr>
+          <w:highlight w:val="yellow"/>
+        </w:rPr>
         <w:t>.</w:t>
       </w:r>
     </w:p>
@@ -3193,23 +3654,28 @@
         <w:jc w:val="both"/>
       </w:pPr>
       <w:r>
+        <w:rPr>
+          <w:highlight w:val="yellow"/>
+        </w:rPr>
         <w:t xml:space="preserve">Upon successful </w:t>
       </w:r>
       <w:r>
         <w:rPr>
           <w:b/>
+          <w:highlight w:val="yellow"/>
         </w:rPr>
         <w:t>creating commit to a repository</w:t>
       </w:r>
       <w:r>
-        <w:t>,</w:t>
-      </w:r>
-      <w:r>
-        <w:t xml:space="preserve"> should be redirected to the /</w:t>
-      </w:r>
-      <w:r>
-        <w:rPr>
-          <w:b/>
+        <w:rPr>
+          <w:highlight w:val="yellow"/>
+        </w:rPr>
+        <w:t>, should be redirected to the /</w:t>
+      </w:r>
+      <w:r>
+        <w:rPr>
+          <w:b/>
+          <w:highlight w:val="yellow"/>
         </w:rPr>
         <w:t>Repositories/All</w:t>
       </w:r>
@@ -3225,48 +3691,48 @@
           <w:numId w:val="45"/>
         </w:numPr>
         <w:jc w:val="both"/>
-      </w:pPr>
-      <w:r>
+        <w:rPr>
+          <w:highlight w:val="yellow"/>
+        </w:rPr>
+      </w:pPr>
+      <w:r>
+        <w:rPr>
+          <w:highlight w:val="yellow"/>
+        </w:rPr>
         <w:t xml:space="preserve">Upon successful </w:t>
       </w:r>
       <w:r>
         <w:rPr>
           <w:b/>
+          <w:highlight w:val="yellow"/>
         </w:rPr>
         <w:t>deletion</w:t>
       </w:r>
       <w:r>
+        <w:rPr>
+          <w:highlight w:val="yellow"/>
+        </w:rPr>
         <w:t xml:space="preserve"> of</w:t>
       </w:r>
       <w:r>
         <w:rPr>
           <w:b/>
-        </w:rPr>
-        <w:t xml:space="preserve"> a </w:t>
-      </w:r>
-      <w:r>
-        <w:rPr>
-          <w:b/>
-        </w:rPr>
-        <w:t>commit</w:t>
-      </w:r>
-      <w:r>
-        <w:t>,</w:t>
-      </w:r>
-      <w:r>
-        <w:t xml:space="preserve"> should be redirected to the /</w:t>
-      </w:r>
-      <w:r>
-        <w:rPr>
-          <w:b/>
-        </w:rPr>
-        <w:t>Commits</w:t>
-      </w:r>
-      <w:r>
-        <w:rPr>
-          <w:b/>
-        </w:rPr>
-        <w:t>/All.</w:t>
+          <w:highlight w:val="yellow"/>
+        </w:rPr>
+        <w:t xml:space="preserve"> a commit</w:t>
+      </w:r>
+      <w:r>
+        <w:rPr>
+          <w:highlight w:val="yellow"/>
+        </w:rPr>
+        <w:t>, should be redirected to the /</w:t>
+      </w:r>
+      <w:r>
+        <w:rPr>
+          <w:b/>
+          <w:highlight w:val="yellow"/>
+        </w:rPr>
+        <w:t>Commits/All.</w:t>
       </w:r>
     </w:p>
     <w:p>
@@ -3277,39 +3743,29 @@
           <w:numId w:val="45"/>
         </w:numPr>
         <w:jc w:val="both"/>
-      </w:pPr>
-      <w:r>
-        <w:t xml:space="preserve">If any of the </w:t>
-      </w:r>
-      <w:r>
-        <w:t>validations</w:t>
-      </w:r>
-      <w:r>
-        <w:t xml:space="preserve"> in the POST forms </w:t>
-      </w:r>
-      <w:r>
-        <w:t>do not pass</w:t>
-      </w:r>
-      <w:r>
-        <w:t xml:space="preserve">, </w:t>
-      </w:r>
-      <w:r>
-        <w:t>redirect</w:t>
-      </w:r>
-      <w:r>
-        <w:t xml:space="preserve"> to the </w:t>
-      </w:r>
-      <w:r>
-        <w:t>same page</w:t>
-      </w:r>
-      <w:r>
-        <w:t xml:space="preserve"> (</w:t>
-      </w:r>
-      <w:r>
-        <w:t>reload/refresh</w:t>
-      </w:r>
-      <w:r>
-        <w:t xml:space="preserve"> it) or return an error.</w:t>
+        <w:rPr>
+          <w:highlight w:val="yellow"/>
+        </w:rPr>
+      </w:pPr>
+      <w:r>
+        <w:rPr>
+          <w:highlight w:val="yellow"/>
+        </w:rPr>
+        <w:t>If any of the validations in the POST forms do not pass, redirect to the same page (reload/refresh it</w:t>
+      </w:r>
+      <w:proofErr w:type="gramStart"/>
+      <w:r>
+        <w:rPr>
+          <w:highlight w:val="yellow"/>
+        </w:rPr>
+        <w:t>)</w:t>
+      </w:r>
+      <w:proofErr w:type="gramEnd"/>
+      <w:r>
+        <w:rPr>
+          <w:highlight w:val="yellow"/>
+        </w:rPr>
+        <w:t xml:space="preserve"> or return an error.</w:t>
       </w:r>
     </w:p>
     <w:p>
@@ -3949,10 +4405,7 @@
         <w:t>Data Validation – 5 points.</w:t>
       </w:r>
     </w:p>
-    <w:p>
-      <w:bookmarkStart w:id="7" w:name="_GoBack"/>
-      <w:bookmarkEnd w:id="7"/>
-    </w:p>
+    <w:p/>
     <w:sectPr>
       <w:headerReference w:type="default" r:id="rId18"/>
       <w:footerReference w:type="default" r:id="rId19"/>
@@ -3966,7 +4419,7 @@
 </file>
 
 <file path=word/endnotes.xml><?xml version="1.0" encoding="utf-8"?>
-<w:endnotes xmlns:wpc="http://schemas.microsoft.com/office/word/2010/wordprocessingCanvas" xmlns:cx="http://schemas.microsoft.com/office/drawing/2014/chartex" xmlns:cx1="http://schemas.microsoft.com/office/drawing/2015/9/8/chartex" xmlns:mc="http://schemas.openxmlformats.org/markup-compatibility/2006" xmlns:o="urn:schemas-microsoft-com:office:office" xmlns:r="http://schemas.openxmlformats.org/officeDocument/2006/relationships" xmlns:m="http://schemas.openxmlformats.org/officeDocument/2006/math" xmlns:v="urn:schemas-microsoft-com:vml" xmlns:wp14="http://schemas.microsoft.com/office/word/2010/wordprocessingDrawing" xmlns:wp="http://schemas.openxmlformats.org/drawingml/2006/wordprocessingDrawing" xmlns:w10="urn:schemas-microsoft-com:office:word" xmlns:w="http://schemas.openxmlformats.org/wordprocessingml/2006/main" xmlns:w14="http://schemas.microsoft.com/office/word/2010/wordml" xmlns:w15="http://schemas.microsoft.com/office/word/2012/wordml" xmlns:w16se="http://schemas.microsoft.com/office/word/2015/wordml/symex" xmlns:wpg="http://schemas.microsoft.com/office/word/2010/wordprocessingGroup" xmlns:wpi="http://schemas.microsoft.com/office/word/2010/wordprocessingInk" xmlns:wne="http://schemas.microsoft.com/office/word/2006/wordml" xmlns:wps="http://schemas.microsoft.com/office/word/2010/wordprocessingShape" mc:Ignorable="w14 w15 w16se wp14">
+<w:endnotes xmlns:wpc="http://schemas.microsoft.com/office/word/2010/wordprocessingCanvas" xmlns:cx="http://schemas.microsoft.com/office/drawing/2014/chartex" xmlns:cx1="http://schemas.microsoft.com/office/drawing/2015/9/8/chartex" xmlns:cx2="http://schemas.microsoft.com/office/drawing/2015/10/21/chartex" xmlns:cx3="http://schemas.microsoft.com/office/drawing/2016/5/9/chartex" xmlns:cx4="http://schemas.microsoft.com/office/drawing/2016/5/10/chartex" xmlns:cx5="http://schemas.microsoft.com/office/drawing/2016/5/11/chartex" xmlns:cx6="http://schemas.microsoft.com/office/drawing/2016/5/12/chartex" xmlns:cx7="http://schemas.microsoft.com/office/drawing/2016/5/13/chartex" xmlns:cx8="http://schemas.microsoft.com/office/drawing/2016/5/14/chartex" xmlns:mc="http://schemas.openxmlformats.org/markup-compatibility/2006" xmlns:aink="http://schemas.microsoft.com/office/drawing/2016/ink" xmlns:am3d="http://schemas.microsoft.com/office/drawing/2017/model3d" xmlns:o="urn:schemas-microsoft-com:office:office" xmlns:r="http://schemas.openxmlformats.org/officeDocument/2006/relationships" xmlns:m="http://schemas.openxmlformats.org/officeDocument/2006/math" xmlns:v="urn:schemas-microsoft-com:vml" xmlns:wp14="http://schemas.microsoft.com/office/word/2010/wordprocessingDrawing" xmlns:wp="http://schemas.openxmlformats.org/drawingml/2006/wordprocessingDrawing" xmlns:w10="urn:schemas-microsoft-com:office:word" xmlns:w="http://schemas.openxmlformats.org/wordprocessingml/2006/main" xmlns:w14="http://schemas.microsoft.com/office/word/2010/wordml" xmlns:w15="http://schemas.microsoft.com/office/word/2012/wordml" xmlns:w16cex="http://schemas.microsoft.com/office/word/2018/wordml/cex" xmlns:w16cid="http://schemas.microsoft.com/office/word/2016/wordml/cid" xmlns:w16="http://schemas.microsoft.com/office/word/2018/wordml" xmlns:w16sdtdh="http://schemas.microsoft.com/office/word/2020/wordml/sdtdatahash" xmlns:w16se="http://schemas.microsoft.com/office/word/2015/wordml/symex" xmlns:wpg="http://schemas.microsoft.com/office/word/2010/wordprocessingGroup" xmlns:wpi="http://schemas.microsoft.com/office/word/2010/wordprocessingInk" xmlns:wne="http://schemas.microsoft.com/office/word/2006/wordml" xmlns:wps="http://schemas.microsoft.com/office/word/2010/wordprocessingShape" mc:Ignorable="w14 w15 w16se w16cid w16 w16cex w16sdtdh wp14">
   <w:endnote w:type="separator" w:id="-1">
     <w:p>
       <w:pPr>
@@ -3991,7 +4444,7 @@
 </file>
 
 <file path=word/footer1.xml><?xml version="1.0" encoding="utf-8"?>
-<w:ftr xmlns:wpc="http://schemas.microsoft.com/office/word/2010/wordprocessingCanvas" xmlns:cx="http://schemas.microsoft.com/office/drawing/2014/chartex" xmlns:cx1="http://schemas.microsoft.com/office/drawing/2015/9/8/chartex" xmlns:mc="http://schemas.openxmlformats.org/markup-compatibility/2006" xmlns:o="urn:schemas-microsoft-com:office:office" xmlns:r="http://schemas.openxmlformats.org/officeDocument/2006/relationships" xmlns:m="http://schemas.openxmlformats.org/officeDocument/2006/math" xmlns:v="urn:schemas-microsoft-com:vml" xmlns:wp14="http://schemas.microsoft.com/office/word/2010/wordprocessingDrawing" xmlns:wp="http://schemas.openxmlformats.org/drawingml/2006/wordprocessingDrawing" xmlns:w10="urn:schemas-microsoft-com:office:word" xmlns:w="http://schemas.openxmlformats.org/wordprocessingml/2006/main" xmlns:w14="http://schemas.microsoft.com/office/word/2010/wordml" xmlns:w15="http://schemas.microsoft.com/office/word/2012/wordml" xmlns:w16se="http://schemas.microsoft.com/office/word/2015/wordml/symex" xmlns:wpg="http://schemas.microsoft.com/office/word/2010/wordprocessingGroup" xmlns:wpi="http://schemas.microsoft.com/office/word/2010/wordprocessingInk" xmlns:wne="http://schemas.microsoft.com/office/word/2006/wordml" xmlns:wps="http://schemas.microsoft.com/office/word/2010/wordprocessingShape" mc:Ignorable="w14 w15 w16se wp14">
+<w:ftr xmlns:wpc="http://schemas.microsoft.com/office/word/2010/wordprocessingCanvas" xmlns:cx="http://schemas.microsoft.com/office/drawing/2014/chartex" xmlns:cx1="http://schemas.microsoft.com/office/drawing/2015/9/8/chartex" xmlns:cx2="http://schemas.microsoft.com/office/drawing/2015/10/21/chartex" xmlns:cx3="http://schemas.microsoft.com/office/drawing/2016/5/9/chartex" xmlns:cx4="http://schemas.microsoft.com/office/drawing/2016/5/10/chartex" xmlns:cx5="http://schemas.microsoft.com/office/drawing/2016/5/11/chartex" xmlns:cx6="http://schemas.microsoft.com/office/drawing/2016/5/12/chartex" xmlns:cx7="http://schemas.microsoft.com/office/drawing/2016/5/13/chartex" xmlns:cx8="http://schemas.microsoft.com/office/drawing/2016/5/14/chartex" xmlns:mc="http://schemas.openxmlformats.org/markup-compatibility/2006" xmlns:aink="http://schemas.microsoft.com/office/drawing/2016/ink" xmlns:am3d="http://schemas.microsoft.com/office/drawing/2017/model3d" xmlns:o="urn:schemas-microsoft-com:office:office" xmlns:r="http://schemas.openxmlformats.org/officeDocument/2006/relationships" xmlns:m="http://schemas.openxmlformats.org/officeDocument/2006/math" xmlns:v="urn:schemas-microsoft-com:vml" xmlns:wp14="http://schemas.microsoft.com/office/word/2010/wordprocessingDrawing" xmlns:wp="http://schemas.openxmlformats.org/drawingml/2006/wordprocessingDrawing" xmlns:w10="urn:schemas-microsoft-com:office:word" xmlns:w="http://schemas.openxmlformats.org/wordprocessingml/2006/main" xmlns:w14="http://schemas.microsoft.com/office/word/2010/wordml" xmlns:w15="http://schemas.microsoft.com/office/word/2012/wordml" xmlns:w16cex="http://schemas.microsoft.com/office/word/2018/wordml/cex" xmlns:w16cid="http://schemas.microsoft.com/office/word/2016/wordml/cid" xmlns:w16="http://schemas.microsoft.com/office/word/2018/wordml" xmlns:w16sdtdh="http://schemas.microsoft.com/office/word/2020/wordml/sdtdatahash" xmlns:w16se="http://schemas.microsoft.com/office/word/2015/wordml/symex" xmlns:wpg="http://schemas.microsoft.com/office/word/2010/wordprocessingGroup" xmlns:wpi="http://schemas.microsoft.com/office/word/2010/wordprocessingInk" xmlns:wne="http://schemas.microsoft.com/office/word/2006/wordml" xmlns:wps="http://schemas.microsoft.com/office/word/2010/wordprocessingShape" mc:Ignorable="w14 w15 w16se w16cid w16 w16cex w16sdtdh wp14">
   <w:p>
     <w:pPr>
       <w:pStyle w:val="Footer"/>
@@ -4174,7 +4627,7 @@
                               <w:szCs w:val="17"/>
                             </w:rPr>
                           </w:pPr>
-                          <w:bookmarkStart w:id="8" w:name="_Hlk24191091"/>
+                          <w:bookmarkStart w:id="7" w:name="_Hlk24191091"/>
                           <w:r>
                             <w:rPr>
                               <w:sz w:val="17"/>
@@ -4182,12 +4635,21 @@
                             </w:rPr>
                             <w:t xml:space="preserve">© </w:t>
                           </w:r>
+                          <w:proofErr w:type="spellStart"/>
                           <w:r>
                             <w:rPr>
                               <w:sz w:val="17"/>
                               <w:szCs w:val="17"/>
                             </w:rPr>
-                            <w:t xml:space="preserve">SoftUni – </w:t>
+                            <w:t>SoftUni</w:t>
+                          </w:r>
+                          <w:proofErr w:type="spellEnd"/>
+                          <w:r>
+                            <w:rPr>
+                              <w:sz w:val="17"/>
+                              <w:szCs w:val="17"/>
+                            </w:rPr>
+                            <w:t xml:space="preserve"> – </w:t>
                           </w:r>
                           <w:hyperlink r:id="rId1" w:history="1">
                             <w:r>
@@ -4310,7 +4772,7 @@
                             <w:t>.</w:t>
                           </w:r>
                         </w:p>
-                        <w:bookmarkEnd w:id="8"/>
+                        <w:bookmarkEnd w:id="7"/>
                         <w:p>
                           <w:pPr>
                             <w:spacing w:line="240" w:lineRule="auto"/>
@@ -4543,7 +5005,7 @@
                                               <a14:useLocalDpi xmlns:a14="http://schemas.microsoft.com/office/drawing/2010/main" val="0"/>
                                             </a:ext>
                                             <a:ext uri="{837473B0-CC2E-450A-ABE3-18F120FF3D39}">
-                                              <a1611:picAttrSrcUrl xmlns="" xmlns:cx2="http://schemas.microsoft.com/office/drawing/2015/10/21/chartex" xmlns:cx3="http://schemas.microsoft.com/office/drawing/2016/5/9/chartex" xmlns:cx4="http://schemas.microsoft.com/office/drawing/2016/5/10/chartex" xmlns:cx5="http://schemas.microsoft.com/office/drawing/2016/5/11/chartex" xmlns:cx6="http://schemas.microsoft.com/office/drawing/2016/5/12/chartex" xmlns:cx7="http://schemas.microsoft.com/office/drawing/2016/5/13/chartex" xmlns:cx8="http://schemas.microsoft.com/office/drawing/2016/5/14/chartex" xmlns:aink="http://schemas.microsoft.com/office/drawing/2016/ink" xmlns:am3d="http://schemas.microsoft.com/office/drawing/2017/model3d" xmlns:o="urn:schemas-microsoft-com:office:office" xmlns:v="urn:schemas-microsoft-com:vml" xmlns:w10="urn:schemas-microsoft-com:office:word" xmlns:w="http://schemas.openxmlformats.org/wordprocessingml/2006/main" xmlns:w16cid="http://schemas.microsoft.com/office/word/2016/wordml/cid" xmlns:a1611="http://schemas.microsoft.com/office/drawing/2016/11/main" r:id="rId10"/>
+                                              <a1611:picAttrSrcUrl xmlns:a1611="http://schemas.microsoft.com/office/drawing/2016/11/main" r:id="rId10"/>
                                             </a:ext>
                                           </a:extLst>
                                         </a:blip>
@@ -4901,7 +5363,7 @@
                         <w:szCs w:val="17"/>
                       </w:rPr>
                     </w:pPr>
-                    <w:bookmarkStart w:id="9" w:name="_Hlk24191091"/>
+                    <w:bookmarkStart w:id="8" w:name="_Hlk24191091"/>
                     <w:r>
                       <w:rPr>
                         <w:sz w:val="17"/>
@@ -4909,12 +5371,21 @@
                       </w:rPr>
                       <w:t xml:space="preserve">© </w:t>
                     </w:r>
+                    <w:proofErr w:type="spellStart"/>
                     <w:r>
                       <w:rPr>
                         <w:sz w:val="17"/>
                         <w:szCs w:val="17"/>
                       </w:rPr>
-                      <w:t xml:space="preserve">SoftUni – </w:t>
+                      <w:t>SoftUni</w:t>
+                    </w:r>
+                    <w:proofErr w:type="spellEnd"/>
+                    <w:r>
+                      <w:rPr>
+                        <w:sz w:val="17"/>
+                        <w:szCs w:val="17"/>
+                      </w:rPr>
+                      <w:t xml:space="preserve"> – </w:t>
                     </w:r>
                     <w:hyperlink r:id="rId21" w:history="1">
                       <w:r>
@@ -5037,7 +5508,7 @@
                       <w:t>.</w:t>
                     </w:r>
                   </w:p>
-                  <w:bookmarkEnd w:id="9"/>
+                  <w:bookmarkEnd w:id="8"/>
                   <w:p>
                     <w:pPr>
                       <w:spacing w:line="240" w:lineRule="auto"/>
@@ -5270,7 +5741,7 @@
                                         <a14:useLocalDpi xmlns:a14="http://schemas.microsoft.com/office/drawing/2010/main" val="0"/>
                                       </a:ext>
                                       <a:ext uri="{837473B0-CC2E-450A-ABE3-18F120FF3D39}">
-                                        <a1611:picAttrSrcUrl xmlns="" xmlns:cx2="http://schemas.microsoft.com/office/drawing/2015/10/21/chartex" xmlns:cx3="http://schemas.microsoft.com/office/drawing/2016/5/9/chartex" xmlns:cx4="http://schemas.microsoft.com/office/drawing/2016/5/10/chartex" xmlns:cx5="http://schemas.microsoft.com/office/drawing/2016/5/11/chartex" xmlns:cx6="http://schemas.microsoft.com/office/drawing/2016/5/12/chartex" xmlns:cx7="http://schemas.microsoft.com/office/drawing/2016/5/13/chartex" xmlns:cx8="http://schemas.microsoft.com/office/drawing/2016/5/14/chartex" xmlns:aink="http://schemas.microsoft.com/office/drawing/2016/ink" xmlns:am3d="http://schemas.microsoft.com/office/drawing/2017/model3d" xmlns:o="urn:schemas-microsoft-com:office:office" xmlns:v="urn:schemas-microsoft-com:vml" xmlns:w10="urn:schemas-microsoft-com:office:word" xmlns:w="http://schemas.openxmlformats.org/wordprocessingml/2006/main" xmlns:w16cid="http://schemas.microsoft.com/office/word/2016/wordml/cid" xmlns:a1611="http://schemas.microsoft.com/office/drawing/2016/11/main" r:id="rId10"/>
+                                        <a1611:picAttrSrcUrl xmlns:a1611="http://schemas.microsoft.com/office/drawing/2016/11/main" r:id="rId10"/>
                                       </a:ext>
                                     </a:extLst>
                                   </a:blip>
@@ -5745,7 +6216,7 @@
             </wp:anchor>
           </w:drawing>
         </mc:Choice>
-        <mc:Fallback xmlns:cx2="http://schemas.microsoft.com/office/drawing/2015/10/21/chartex" xmlns:cx3="http://schemas.microsoft.com/office/drawing/2016/5/9/chartex" xmlns:cx4="http://schemas.microsoft.com/office/drawing/2016/5/10/chartex" xmlns:cx5="http://schemas.microsoft.com/office/drawing/2016/5/11/chartex" xmlns:cx6="http://schemas.microsoft.com/office/drawing/2016/5/12/chartex" xmlns:cx7="http://schemas.microsoft.com/office/drawing/2016/5/13/chartex" xmlns:cx8="http://schemas.microsoft.com/office/drawing/2016/5/14/chartex" xmlns:aink="http://schemas.microsoft.com/office/drawing/2016/ink" xmlns:am3d="http://schemas.microsoft.com/office/drawing/2017/model3d" xmlns:w16cid="http://schemas.microsoft.com/office/word/2016/wordml/cid">
+        <mc:Fallback>
           <w:pict>
             <v:line w14:anchorId="60BE7D18" id="Straight Connector 19" o:spid="_x0000_s1026" style="position:absolute;flip:y;z-index:251622400;visibility:visible;mso-wrap-style:square;mso-width-percent:0;mso-height-percent:0;mso-wrap-distance-left:9pt;mso-wrap-distance-top:0;mso-wrap-distance-right:9pt;mso-wrap-distance-bottom:0;mso-position-horizontal:absolute;mso-position-horizontal-relative:text;mso-position-vertical:absolute;mso-position-vertical-relative:text;mso-width-percent:0;mso-height-percent:0;mso-width-relative:page;mso-height-relative:page" from="-.1pt,5.2pt" to="520.7pt,5.2pt" o:gfxdata="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" strokecolor="#974706 [1609]" strokeweight="1pt">
               <v:stroke endcap="round"/>
@@ -6038,7 +6509,7 @@
 </file>
 
 <file path=word/footnotes.xml><?xml version="1.0" encoding="utf-8"?>
-<w:footnotes xmlns:wpc="http://schemas.microsoft.com/office/word/2010/wordprocessingCanvas" xmlns:cx="http://schemas.microsoft.com/office/drawing/2014/chartex" xmlns:cx1="http://schemas.microsoft.com/office/drawing/2015/9/8/chartex" xmlns:mc="http://schemas.openxmlformats.org/markup-compatibility/2006" xmlns:o="urn:schemas-microsoft-com:office:office" xmlns:r="http://schemas.openxmlformats.org/officeDocument/2006/relationships" xmlns:m="http://schemas.openxmlformats.org/officeDocument/2006/math" xmlns:v="urn:schemas-microsoft-com:vml" xmlns:wp14="http://schemas.microsoft.com/office/word/2010/wordprocessingDrawing" xmlns:wp="http://schemas.openxmlformats.org/drawingml/2006/wordprocessingDrawing" xmlns:w10="urn:schemas-microsoft-com:office:word" xmlns:w="http://schemas.openxmlformats.org/wordprocessingml/2006/main" xmlns:w14="http://schemas.microsoft.com/office/word/2010/wordml" xmlns:w15="http://schemas.microsoft.com/office/word/2012/wordml" xmlns:w16se="http://schemas.microsoft.com/office/word/2015/wordml/symex" xmlns:wpg="http://schemas.microsoft.com/office/word/2010/wordprocessingGroup" xmlns:wpi="http://schemas.microsoft.com/office/word/2010/wordprocessingInk" xmlns:wne="http://schemas.microsoft.com/office/word/2006/wordml" xmlns:wps="http://schemas.microsoft.com/office/word/2010/wordprocessingShape" mc:Ignorable="w14 w15 w16se wp14">
+<w:footnotes xmlns:wpc="http://schemas.microsoft.com/office/word/2010/wordprocessingCanvas" xmlns:cx="http://schemas.microsoft.com/office/drawing/2014/chartex" xmlns:cx1="http://schemas.microsoft.com/office/drawing/2015/9/8/chartex" xmlns:cx2="http://schemas.microsoft.com/office/drawing/2015/10/21/chartex" xmlns:cx3="http://schemas.microsoft.com/office/drawing/2016/5/9/chartex" xmlns:cx4="http://schemas.microsoft.com/office/drawing/2016/5/10/chartex" xmlns:cx5="http://schemas.microsoft.com/office/drawing/2016/5/11/chartex" xmlns:cx6="http://schemas.microsoft.com/office/drawing/2016/5/12/chartex" xmlns:cx7="http://schemas.microsoft.com/office/drawing/2016/5/13/chartex" xmlns:cx8="http://schemas.microsoft.com/office/drawing/2016/5/14/chartex" xmlns:mc="http://schemas.openxmlformats.org/markup-compatibility/2006" xmlns:aink="http://schemas.microsoft.com/office/drawing/2016/ink" xmlns:am3d="http://schemas.microsoft.com/office/drawing/2017/model3d" xmlns:o="urn:schemas-microsoft-com:office:office" xmlns:r="http://schemas.openxmlformats.org/officeDocument/2006/relationships" xmlns:m="http://schemas.openxmlformats.org/officeDocument/2006/math" xmlns:v="urn:schemas-microsoft-com:vml" xmlns:wp14="http://schemas.microsoft.com/office/word/2010/wordprocessingDrawing" xmlns:wp="http://schemas.openxmlformats.org/drawingml/2006/wordprocessingDrawing" xmlns:w10="urn:schemas-microsoft-com:office:word" xmlns:w="http://schemas.openxmlformats.org/wordprocessingml/2006/main" xmlns:w14="http://schemas.microsoft.com/office/word/2010/wordml" xmlns:w15="http://schemas.microsoft.com/office/word/2012/wordml" xmlns:w16cex="http://schemas.microsoft.com/office/word/2018/wordml/cex" xmlns:w16cid="http://schemas.microsoft.com/office/word/2016/wordml/cid" xmlns:w16="http://schemas.microsoft.com/office/word/2018/wordml" xmlns:w16sdtdh="http://schemas.microsoft.com/office/word/2020/wordml/sdtdatahash" xmlns:w16se="http://schemas.microsoft.com/office/word/2015/wordml/symex" xmlns:wpg="http://schemas.microsoft.com/office/word/2010/wordprocessingGroup" xmlns:wpi="http://schemas.microsoft.com/office/word/2010/wordprocessingInk" xmlns:wne="http://schemas.microsoft.com/office/word/2006/wordml" xmlns:wps="http://schemas.microsoft.com/office/word/2010/wordprocessingShape" mc:Ignorable="w14 w15 w16se w16cid w16 w16cex w16sdtdh wp14">
   <w:footnote w:type="separator" w:id="-1">
     <w:p>
       <w:pPr>
@@ -6063,7 +6534,7 @@
 </file>
 
 <file path=word/header1.xml><?xml version="1.0" encoding="utf-8"?>
-<w:hdr xmlns:wpc="http://schemas.microsoft.com/office/word/2010/wordprocessingCanvas" xmlns:cx="http://schemas.microsoft.com/office/drawing/2014/chartex" xmlns:cx1="http://schemas.microsoft.com/office/drawing/2015/9/8/chartex" xmlns:mc="http://schemas.openxmlformats.org/markup-compatibility/2006" xmlns:o="urn:schemas-microsoft-com:office:office" xmlns:r="http://schemas.openxmlformats.org/officeDocument/2006/relationships" xmlns:m="http://schemas.openxmlformats.org/officeDocument/2006/math" xmlns:v="urn:schemas-microsoft-com:vml" xmlns:wp14="http://schemas.microsoft.com/office/word/2010/wordprocessingDrawing" xmlns:wp="http://schemas.openxmlformats.org/drawingml/2006/wordprocessingDrawing" xmlns:w10="urn:schemas-microsoft-com:office:word" xmlns:w="http://schemas.openxmlformats.org/wordprocessingml/2006/main" xmlns:w14="http://schemas.microsoft.com/office/word/2010/wordml" xmlns:w15="http://schemas.microsoft.com/office/word/2012/wordml" xmlns:w16se="http://schemas.microsoft.com/office/word/2015/wordml/symex" xmlns:wpg="http://schemas.microsoft.com/office/word/2010/wordprocessingGroup" xmlns:wpi="http://schemas.microsoft.com/office/word/2010/wordprocessingInk" xmlns:wne="http://schemas.microsoft.com/office/word/2006/wordml" xmlns:wps="http://schemas.microsoft.com/office/word/2010/wordprocessingShape" mc:Ignorable="w14 w15 w16se wp14">
+<w:hdr xmlns:wpc="http://schemas.microsoft.com/office/word/2010/wordprocessingCanvas" xmlns:cx="http://schemas.microsoft.com/office/drawing/2014/chartex" xmlns:cx1="http://schemas.microsoft.com/office/drawing/2015/9/8/chartex" xmlns:cx2="http://schemas.microsoft.com/office/drawing/2015/10/21/chartex" xmlns:cx3="http://schemas.microsoft.com/office/drawing/2016/5/9/chartex" xmlns:cx4="http://schemas.microsoft.com/office/drawing/2016/5/10/chartex" xmlns:cx5="http://schemas.microsoft.com/office/drawing/2016/5/11/chartex" xmlns:cx6="http://schemas.microsoft.com/office/drawing/2016/5/12/chartex" xmlns:cx7="http://schemas.microsoft.com/office/drawing/2016/5/13/chartex" xmlns:cx8="http://schemas.microsoft.com/office/drawing/2016/5/14/chartex" xmlns:mc="http://schemas.openxmlformats.org/markup-compatibility/2006" xmlns:aink="http://schemas.microsoft.com/office/drawing/2016/ink" xmlns:am3d="http://schemas.microsoft.com/office/drawing/2017/model3d" xmlns:o="urn:schemas-microsoft-com:office:office" xmlns:r="http://schemas.openxmlformats.org/officeDocument/2006/relationships" xmlns:m="http://schemas.openxmlformats.org/officeDocument/2006/math" xmlns:v="urn:schemas-microsoft-com:vml" xmlns:wp14="http://schemas.microsoft.com/office/word/2010/wordprocessingDrawing" xmlns:wp="http://schemas.openxmlformats.org/drawingml/2006/wordprocessingDrawing" xmlns:w10="urn:schemas-microsoft-com:office:word" xmlns:w="http://schemas.openxmlformats.org/wordprocessingml/2006/main" xmlns:w14="http://schemas.microsoft.com/office/word/2010/wordml" xmlns:w15="http://schemas.microsoft.com/office/word/2012/wordml" xmlns:w16cex="http://schemas.microsoft.com/office/word/2018/wordml/cex" xmlns:w16cid="http://schemas.microsoft.com/office/word/2016/wordml/cid" xmlns:w16="http://schemas.microsoft.com/office/word/2018/wordml" xmlns:w16sdtdh="http://schemas.microsoft.com/office/word/2020/wordml/sdtdatahash" xmlns:w16se="http://schemas.microsoft.com/office/word/2015/wordml/symex" xmlns:wpg="http://schemas.microsoft.com/office/word/2010/wordprocessingGroup" xmlns:wpi="http://schemas.microsoft.com/office/word/2010/wordprocessingInk" xmlns:wne="http://schemas.microsoft.com/office/word/2006/wordml" xmlns:wps="http://schemas.microsoft.com/office/word/2010/wordprocessingShape" mc:Ignorable="w14 w15 w16se w16cid w16 w16cex w16sdtdh wp14">
   <w:p>
     <w:pPr>
       <w:pStyle w:val="Header"/>
@@ -6074,7 +6545,7 @@
 </file>
 
 <file path=word/numbering.xml><?xml version="1.0" encoding="utf-8"?>
-<w:numbering xmlns:wpc="http://schemas.microsoft.com/office/word/2010/wordprocessingCanvas" xmlns:cx="http://schemas.microsoft.com/office/drawing/2014/chartex" xmlns:cx1="http://schemas.microsoft.com/office/drawing/2015/9/8/chartex" xmlns:mc="http://schemas.openxmlformats.org/markup-compatibility/2006" xmlns:o="urn:schemas-microsoft-com:office:office" xmlns:r="http://schemas.openxmlformats.org/officeDocument/2006/relationships" xmlns:m="http://schemas.openxmlformats.org/officeDocument/2006/math" xmlns:v="urn:schemas-microsoft-com:vml" xmlns:wp14="http://schemas.microsoft.com/office/word/2010/wordprocessingDrawing" xmlns:wp="http://schemas.openxmlformats.org/drawingml/2006/wordprocessingDrawing" xmlns:w10="urn:schemas-microsoft-com:office:word" xmlns:w="http://schemas.openxmlformats.org/wordprocessingml/2006/main" xmlns:w14="http://schemas.microsoft.com/office/word/2010/wordml" xmlns:w15="http://schemas.microsoft.com/office/word/2012/wordml" xmlns:w16se="http://schemas.microsoft.com/office/word/2015/wordml/symex" xmlns:wpg="http://schemas.microsoft.com/office/word/2010/wordprocessingGroup" xmlns:wpi="http://schemas.microsoft.com/office/word/2010/wordprocessingInk" xmlns:wne="http://schemas.microsoft.com/office/word/2006/wordml" xmlns:wps="http://schemas.microsoft.com/office/word/2010/wordprocessingShape" mc:Ignorable="w14 w15 w16se wp14">
+<w:numbering xmlns:wpc="http://schemas.microsoft.com/office/word/2010/wordprocessingCanvas" xmlns:cx="http://schemas.microsoft.com/office/drawing/2014/chartex" xmlns:cx1="http://schemas.microsoft.com/office/drawing/2015/9/8/chartex" xmlns:cx2="http://schemas.microsoft.com/office/drawing/2015/10/21/chartex" xmlns:cx3="http://schemas.microsoft.com/office/drawing/2016/5/9/chartex" xmlns:cx4="http://schemas.microsoft.com/office/drawing/2016/5/10/chartex" xmlns:cx5="http://schemas.microsoft.com/office/drawing/2016/5/11/chartex" xmlns:cx6="http://schemas.microsoft.com/office/drawing/2016/5/12/chartex" xmlns:cx7="http://schemas.microsoft.com/office/drawing/2016/5/13/chartex" xmlns:cx8="http://schemas.microsoft.com/office/drawing/2016/5/14/chartex" xmlns:mc="http://schemas.openxmlformats.org/markup-compatibility/2006" xmlns:aink="http://schemas.microsoft.com/office/drawing/2016/ink" xmlns:am3d="http://schemas.microsoft.com/office/drawing/2017/model3d" xmlns:o="urn:schemas-microsoft-com:office:office" xmlns:r="http://schemas.openxmlformats.org/officeDocument/2006/relationships" xmlns:m="http://schemas.openxmlformats.org/officeDocument/2006/math" xmlns:v="urn:schemas-microsoft-com:vml" xmlns:wp14="http://schemas.microsoft.com/office/word/2010/wordprocessingDrawing" xmlns:wp="http://schemas.openxmlformats.org/drawingml/2006/wordprocessingDrawing" xmlns:w10="urn:schemas-microsoft-com:office:word" xmlns:w="http://schemas.openxmlformats.org/wordprocessingml/2006/main" xmlns:w14="http://schemas.microsoft.com/office/word/2010/wordml" xmlns:w15="http://schemas.microsoft.com/office/word/2012/wordml" xmlns:w16cex="http://schemas.microsoft.com/office/word/2018/wordml/cex" xmlns:w16cid="http://schemas.microsoft.com/office/word/2016/wordml/cid" xmlns:w16="http://schemas.microsoft.com/office/word/2018/wordml" xmlns:w16sdtdh="http://schemas.microsoft.com/office/word/2020/wordml/sdtdatahash" xmlns:w16se="http://schemas.microsoft.com/office/word/2015/wordml/symex" xmlns:wpg="http://schemas.microsoft.com/office/word/2010/wordprocessingGroup" xmlns:wpi="http://schemas.microsoft.com/office/word/2010/wordprocessingInk" xmlns:wne="http://schemas.microsoft.com/office/word/2006/wordml" xmlns:wps="http://schemas.microsoft.com/office/word/2010/wordprocessingShape" mc:Ignorable="w14 w15 w16se w16cid w16 w16cex w16sdtdh wp14">
   <w:abstractNum w:abstractNumId="0" w15:restartNumberingAfterBreak="0">
     <w:nsid w:val="04E60920"/>
     <w:multiLevelType w:val="hybridMultilevel"/>
@@ -11106,7 +11577,7 @@
 </file>
 
 <file path=word/styles.xml><?xml version="1.0" encoding="utf-8"?>
-<w:styles xmlns:mc="http://schemas.openxmlformats.org/markup-compatibility/2006" xmlns:r="http://schemas.openxmlformats.org/officeDocument/2006/relationships" xmlns:w="http://schemas.openxmlformats.org/wordprocessingml/2006/main" xmlns:w14="http://schemas.microsoft.com/office/word/2010/wordml" xmlns:w15="http://schemas.microsoft.com/office/word/2012/wordml" xmlns:w16se="http://schemas.microsoft.com/office/word/2015/wordml/symex" mc:Ignorable="w14 w15 w16se">
+<w:styles xmlns:mc="http://schemas.openxmlformats.org/markup-compatibility/2006" xmlns:r="http://schemas.openxmlformats.org/officeDocument/2006/relationships" xmlns:w="http://schemas.openxmlformats.org/wordprocessingml/2006/main" xmlns:w14="http://schemas.microsoft.com/office/word/2010/wordml" xmlns:w15="http://schemas.microsoft.com/office/word/2012/wordml" xmlns:w16cex="http://schemas.microsoft.com/office/word/2018/wordml/cex" xmlns:w16cid="http://schemas.microsoft.com/office/word/2016/wordml/cid" xmlns:w16="http://schemas.microsoft.com/office/word/2018/wordml" xmlns:w16sdtdh="http://schemas.microsoft.com/office/word/2020/wordml/sdtdatahash" xmlns:w16se="http://schemas.microsoft.com/office/word/2015/wordml/symex" mc:Ignorable="w14 w15 w16se w16cid w16 w16cex w16sdtdh">
   <w:docDefaults>
     <w:rPrDefault>
       <w:rPr>
@@ -11122,7 +11593,7 @@
       </w:pPr>
     </w:pPrDefault>
   </w:docDefaults>
-  <w:latentStyles w:defLockedState="0" w:defUIPriority="99" w:defSemiHidden="0" w:defUnhideWhenUsed="0" w:defQFormat="0" w:count="371">
+  <w:latentStyles w:defLockedState="0" w:defUIPriority="99" w:defSemiHidden="0" w:defUnhideWhenUsed="0" w:defQFormat="0" w:count="376">
     <w:lsdException w:name="Normal" w:uiPriority="0" w:qFormat="1"/>
     <w:lsdException w:name="heading 1" w:uiPriority="9" w:qFormat="1"/>
     <w:lsdException w:name="heading 2" w:semiHidden="1" w:uiPriority="9" w:unhideWhenUsed="1" w:qFormat="1"/>
@@ -11228,7 +11699,6 @@
     <w:lsdException w:name="HTML Sample" w:semiHidden="1" w:unhideWhenUsed="1"/>
     <w:lsdException w:name="HTML Typewriter" w:semiHidden="1" w:unhideWhenUsed="1"/>
     <w:lsdException w:name="HTML Variable" w:semiHidden="1" w:unhideWhenUsed="1"/>
-    <w:lsdException w:name="Normal Table" w:semiHidden="1" w:unhideWhenUsed="1"/>
     <w:lsdException w:name="annotation subject" w:semiHidden="1" w:unhideWhenUsed="1"/>
     <w:lsdException w:name="No List" w:semiHidden="1" w:unhideWhenUsed="1"/>
     <w:lsdException w:name="Outline List 1" w:semiHidden="1" w:unhideWhenUsed="1"/>
@@ -11271,11 +11741,8 @@
     <w:lsdException w:name="Table Contemporary" w:semiHidden="1" w:unhideWhenUsed="1"/>
     <w:lsdException w:name="Table Elegant" w:semiHidden="1" w:unhideWhenUsed="1"/>
     <w:lsdException w:name="Table Professional" w:semiHidden="1" w:unhideWhenUsed="1"/>
-    <w:lsdException w:name="Table Subtle 1" w:semiHidden="1" w:unhideWhenUsed="1"/>
     <w:lsdException w:name="Table Subtle 2" w:semiHidden="1" w:unhideWhenUsed="1"/>
     <w:lsdException w:name="Table Web 1" w:semiHidden="1" w:unhideWhenUsed="1"/>
-    <w:lsdException w:name="Table Web 2" w:semiHidden="1" w:unhideWhenUsed="1"/>
-    <w:lsdException w:name="Table Web 3" w:semiHidden="1" w:unhideWhenUsed="1"/>
     <w:lsdException w:name="Balloon Text" w:semiHidden="1" w:unhideWhenUsed="1"/>
     <w:lsdException w:name="Table Grid" w:uiPriority="59"/>
     <w:lsdException w:name="Table Theme" w:semiHidden="1" w:unhideWhenUsed="1"/>
@@ -11494,6 +11961,11 @@
     <w:lsdException w:name="List Table 5 Dark Accent 6" w:uiPriority="50"/>
     <w:lsdException w:name="List Table 6 Colorful Accent 6" w:uiPriority="51"/>
     <w:lsdException w:name="List Table 7 Colorful Accent 6" w:uiPriority="52"/>
+    <w:lsdException w:name="Mention" w:semiHidden="1" w:unhideWhenUsed="1"/>
+    <w:lsdException w:name="Smart Hyperlink" w:semiHidden="1" w:unhideWhenUsed="1"/>
+    <w:lsdException w:name="Hashtag" w:semiHidden="1" w:unhideWhenUsed="1"/>
+    <w:lsdException w:name="Unresolved Mention" w:semiHidden="1" w:unhideWhenUsed="1"/>
+    <w:lsdException w:name="Smart Link" w:semiHidden="1" w:unhideWhenUsed="1"/>
   </w:latentStyles>
   <w:style w:type="paragraph" w:default="1" w:styleId="Normal">
     <w:name w:val="Normal"/>
@@ -11930,8 +12402,8 @@
       <w:u w:val="single"/>
     </w:rPr>
   </w:style>
-  <w:style w:type="character" w:customStyle="1" w:styleId="UnresolvedMention">
-    <w:name w:val="Unresolved Mention"/>
+  <w:style w:type="character" w:customStyle="1" w:styleId="UnresolvedMention1">
+    <w:name w:val="Unresolved Mention1"/>
     <w:basedOn w:val="DefaultParagraphFont"/>
     <w:uiPriority w:val="99"/>
     <w:semiHidden/>

</xml_diff>